<commit_message>
Seng Paling Baru tanggal 25 juli kak
</commit_message>
<xml_diff>
--- a/public/template/format_lpj.docx
+++ b/public/template/format_lpj.docx
@@ -1,6 +1,6 @@
 
 <file path=word/document.xml><?xml version="1.0" encoding="utf-8"?>
-<w:document xmlns:wpc="http://schemas.microsoft.com/office/word/2010/wordprocessingCanvas" xmlns:cx="http://schemas.microsoft.com/office/drawing/2014/chartex" xmlns:cx1="http://schemas.microsoft.com/office/drawing/2015/9/8/chartex" xmlns:cx2="http://schemas.microsoft.com/office/drawing/2015/10/21/chartex" xmlns:cx3="http://schemas.microsoft.com/office/drawing/2016/5/9/chartex" xmlns:cx4="http://schemas.microsoft.com/office/drawing/2016/5/10/chartex" xmlns:cx5="http://schemas.microsoft.com/office/drawing/2016/5/11/chartex" xmlns:cx6="http://schemas.microsoft.com/office/drawing/2016/5/12/chartex" xmlns:cx7="http://schemas.microsoft.com/office/drawing/2016/5/13/chartex" xmlns:cx8="http://schemas.microsoft.com/office/drawing/2016/5/14/chartex" xmlns:mc="http://schemas.openxmlformats.org/markup-compatibility/2006" xmlns:aink="http://schemas.microsoft.com/office/drawing/2016/ink" xmlns:am3d="http://schemas.microsoft.com/office/drawing/2017/model3d" xmlns:o="urn:schemas-microsoft-com:office:office" xmlns:r="http://schemas.openxmlformats.org/officeDocument/2006/relationships" xmlns:m="http://schemas.openxmlformats.org/officeDocument/2006/math" xmlns:v="urn:schemas-microsoft-com:vml" xmlns:wp14="http://schemas.microsoft.com/office/word/2010/wordprocessingDrawing" xmlns:wp="http://schemas.openxmlformats.org/drawingml/2006/wordprocessingDrawing" xmlns:w10="urn:schemas-microsoft-com:office:word" xmlns:w="http://schemas.openxmlformats.org/wordprocessingml/2006/main" xmlns:w14="http://schemas.microsoft.com/office/word/2010/wordml" xmlns:w15="http://schemas.microsoft.com/office/word/2012/wordml" xmlns:w16cex="http://schemas.microsoft.com/office/word/2018/wordml/cex" xmlns:w16cid="http://schemas.microsoft.com/office/word/2016/wordml/cid" xmlns:w16="http://schemas.microsoft.com/office/word/2018/wordml" xmlns:w16sdtdh="http://schemas.microsoft.com/office/word/2020/wordml/sdtdatahash" xmlns:w16se="http://schemas.microsoft.com/office/word/2015/wordml/symex" xmlns:wpg="http://schemas.microsoft.com/office/word/2010/wordprocessingGroup" xmlns:wpi="http://schemas.microsoft.com/office/word/2010/wordprocessingInk" xmlns:wne="http://schemas.microsoft.com/office/word/2006/wordml" xmlns:wps="http://schemas.microsoft.com/office/word/2010/wordprocessingShape" mc:Ignorable="w14 w15 w16se w16cid w16 w16cex w16sdtdh wp14">
+<w:document xmlns:wpc="http://schemas.microsoft.com/office/word/2010/wordprocessingCanvas" xmlns:mc="http://schemas.openxmlformats.org/markup-compatibility/2006" xmlns:o="urn:schemas-microsoft-com:office:office" xmlns:r="http://schemas.openxmlformats.org/officeDocument/2006/relationships" xmlns:m="http://schemas.openxmlformats.org/officeDocument/2006/math" xmlns:v="urn:schemas-microsoft-com:vml" xmlns:wp14="http://schemas.microsoft.com/office/word/2010/wordprocessingDrawing" xmlns:wp="http://schemas.openxmlformats.org/drawingml/2006/wordprocessingDrawing" xmlns:w10="urn:schemas-microsoft-com:office:word" xmlns:w="http://schemas.openxmlformats.org/wordprocessingml/2006/main" xmlns:w14="http://schemas.microsoft.com/office/word/2010/wordml" xmlns:wpg="http://schemas.microsoft.com/office/word/2010/wordprocessingGroup" xmlns:wpi="http://schemas.microsoft.com/office/word/2010/wordprocessingInk" xmlns:wne="http://schemas.microsoft.com/office/word/2006/wordml" xmlns:wps="http://schemas.microsoft.com/office/word/2010/wordprocessingShape" mc:Ignorable="w14 wp14">
   <w:body>
     <w:p>
       <w:pPr>
@@ -112,6 +112,7 @@
       <w:r>
         <w:rPr>
           <w:noProof/>
+          <w:lang w:val="en-US"/>
         </w:rPr>
         <w:drawing>
           <wp:anchor distT="0" distB="0" distL="114300" distR="114300" simplePos="0" relativeHeight="251658240" behindDoc="0" locked="0" layoutInCell="1" hidden="0" allowOverlap="1" wp14:anchorId="2D713EDC" wp14:editId="6C854C5F">
@@ -135,7 +136,7 @@
                     <pic:cNvPicPr preferRelativeResize="0"/>
                   </pic:nvPicPr>
                   <pic:blipFill>
-                    <a:blip r:embed="rId6"/>
+                    <a:blip r:embed="rId7"/>
                     <a:srcRect/>
                     <a:stretch>
                       <a:fillRect/>
@@ -160,6 +161,7 @@
       <w:r>
         <w:rPr>
           <w:noProof/>
+          <w:lang w:val="en-US"/>
         </w:rPr>
         <mc:AlternateContent>
           <mc:Choice Requires="wps">
@@ -232,7 +234,7 @@
           </mc:Choice>
           <mc:Fallback>
             <w:pict>
-              <v:oval w14:anchorId="50CFB92B" id="Oval 3" o:spid="_x0000_s1026" style="position:absolute;margin-left:274pt;margin-top:17pt;width:84.25pt;height:84.25pt;z-index:251659264;visibility:visible;mso-wrap-style:square;mso-wrap-distance-left:9pt;mso-wrap-distance-top:0;mso-wrap-distance-right:9pt;mso-wrap-distance-bottom:0;mso-position-horizontal:absolute;mso-position-horizontal-relative:text;mso-position-vertical:absolute;mso-position-vertical-relative:text;v-text-anchor:middle" o:gfxdata="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" fillcolor="white [3201]" strokecolor="black [3200]" strokeweight="1pt">
+              <v:oval id="Oval 3" o:spid="_x0000_s1026" style="position:absolute;margin-left:274pt;margin-top:17pt;width:84.25pt;height:84.25pt;z-index:251659264;visibility:visible;mso-wrap-style:square;mso-wrap-distance-left:9pt;mso-wrap-distance-top:0;mso-wrap-distance-right:9pt;mso-wrap-distance-bottom:0;mso-position-horizontal:absolute;mso-position-horizontal-relative:text;mso-position-vertical:absolute;mso-position-vertical-relative:text;v-text-anchor:middle" o:gfxdata="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" fillcolor="white [3201]" strokecolor="black [3200]" strokeweight="1pt">
                 <v:stroke startarrowwidth="narrow" startarrowlength="short" endarrowwidth="narrow" endarrowlength="short" joinstyle="miter"/>
                 <v:textbox inset="2.53958mm,1.2694mm,2.53958mm,1.2694mm">
                   <w:txbxContent>
@@ -1746,51 +1748,117 @@
           <w:bCs/>
           <w:lang w:val="en-US" w:eastAsia="zh-CN"/>
         </w:rPr>
-        <w:t xml:space="preserve">Nama Kegiatan : </w:t>
-      </w:r>
+        <w:t xml:space="preserve">Nama </w:t>
+      </w:r>
+      <w:proofErr w:type="spellStart"/>
+      <w:proofErr w:type="gramStart"/>
       <w:r>
         <w:rPr>
           <w:rFonts w:ascii="Arial" w:eastAsia="DengXian" w:hAnsi="Arial" w:cs="Arial"/>
           <w:bCs/>
           <w:lang w:val="en-US" w:eastAsia="zh-CN"/>
         </w:rPr>
-        <w:t>${</w:t>
-      </w:r>
-      <w:proofErr w:type="spellStart"/>
+        <w:t>Kegiatan</w:t>
+      </w:r>
+      <w:proofErr w:type="spellEnd"/>
       <w:r>
         <w:rPr>
           <w:rFonts w:ascii="Arial" w:eastAsia="DengXian" w:hAnsi="Arial" w:cs="Arial"/>
           <w:bCs/>
           <w:lang w:val="en-US" w:eastAsia="zh-CN"/>
         </w:rPr>
-        <w:t>nama_kegiatan</w:t>
-      </w:r>
-      <w:proofErr w:type="spellEnd"/>
+        <w:t xml:space="preserve"> :</w:t>
+      </w:r>
+      <w:proofErr w:type="gramEnd"/>
       <w:r>
         <w:rPr>
           <w:rFonts w:ascii="Arial" w:eastAsia="DengXian" w:hAnsi="Arial" w:cs="Arial"/>
           <w:bCs/>
           <w:lang w:val="en-US" w:eastAsia="zh-CN"/>
         </w:rPr>
-        <w:t>}</w:t>
-      </w:r>
-    </w:p>
-    <w:p>
-      <w:pPr>
-        <w:ind w:left="720"/>
-        <w:rPr>
-          <w:rFonts w:ascii="Arial" w:eastAsia="Arial" w:hAnsi="Arial" w:cs="Arial"/>
-          <w:bCs/>
-          <w:lang w:val="en-US"/>
-        </w:rPr>
-      </w:pPr>
+        <w:t xml:space="preserve"> </w:t>
+      </w:r>
       <w:r>
         <w:rPr>
           <w:rFonts w:ascii="Arial" w:eastAsia="DengXian" w:hAnsi="Arial" w:cs="Arial"/>
           <w:bCs/>
           <w:lang w:val="en-US" w:eastAsia="zh-CN"/>
         </w:rPr>
-        <w:t>Tema Kegiatan : ${</w:t>
+        <w:t>${</w:t>
+      </w:r>
+      <w:proofErr w:type="spellStart"/>
+      <w:r>
+        <w:rPr>
+          <w:rFonts w:ascii="Arial" w:eastAsia="DengXian" w:hAnsi="Arial" w:cs="Arial"/>
+          <w:bCs/>
+          <w:lang w:val="en-US" w:eastAsia="zh-CN"/>
+        </w:rPr>
+        <w:t>nama_kegiatan</w:t>
+      </w:r>
+      <w:proofErr w:type="spellEnd"/>
+      <w:r>
+        <w:rPr>
+          <w:rFonts w:ascii="Arial" w:eastAsia="DengXian" w:hAnsi="Arial" w:cs="Arial"/>
+          <w:bCs/>
+          <w:lang w:val="en-US" w:eastAsia="zh-CN"/>
+        </w:rPr>
+        <w:t>}</w:t>
+      </w:r>
+    </w:p>
+    <w:p>
+      <w:pPr>
+        <w:ind w:left="720"/>
+        <w:rPr>
+          <w:rFonts w:ascii="Arial" w:eastAsia="Arial" w:hAnsi="Arial" w:cs="Arial"/>
+          <w:bCs/>
+          <w:lang w:val="en-US"/>
+        </w:rPr>
+      </w:pPr>
+      <w:proofErr w:type="spellStart"/>
+      <w:r>
+        <w:rPr>
+          <w:rFonts w:ascii="Arial" w:eastAsia="DengXian" w:hAnsi="Arial" w:cs="Arial"/>
+          <w:bCs/>
+          <w:lang w:val="en-US" w:eastAsia="zh-CN"/>
+        </w:rPr>
+        <w:t>Tema</w:t>
+      </w:r>
+      <w:proofErr w:type="spellEnd"/>
+      <w:r>
+        <w:rPr>
+          <w:rFonts w:ascii="Arial" w:eastAsia="DengXian" w:hAnsi="Arial" w:cs="Arial"/>
+          <w:bCs/>
+          <w:lang w:val="en-US" w:eastAsia="zh-CN"/>
+        </w:rPr>
+        <w:t xml:space="preserve"> </w:t>
+      </w:r>
+      <w:proofErr w:type="spellStart"/>
+      <w:proofErr w:type="gramStart"/>
+      <w:r>
+        <w:rPr>
+          <w:rFonts w:ascii="Arial" w:eastAsia="DengXian" w:hAnsi="Arial" w:cs="Arial"/>
+          <w:bCs/>
+          <w:lang w:val="en-US" w:eastAsia="zh-CN"/>
+        </w:rPr>
+        <w:t>Kegiatan</w:t>
+      </w:r>
+      <w:proofErr w:type="spellEnd"/>
+      <w:r>
+        <w:rPr>
+          <w:rFonts w:ascii="Arial" w:eastAsia="DengXian" w:hAnsi="Arial" w:cs="Arial"/>
+          <w:bCs/>
+          <w:lang w:val="en-US" w:eastAsia="zh-CN"/>
+        </w:rPr>
+        <w:t xml:space="preserve"> :</w:t>
+      </w:r>
+      <w:proofErr w:type="gramEnd"/>
+      <w:r>
+        <w:rPr>
+          <w:rFonts w:ascii="Arial" w:eastAsia="DengXian" w:hAnsi="Arial" w:cs="Arial"/>
+          <w:bCs/>
+          <w:lang w:val="en-US" w:eastAsia="zh-CN"/>
+        </w:rPr>
+        <w:t xml:space="preserve"> ${</w:t>
       </w:r>
       <w:proofErr w:type="spellStart"/>
       <w:r>
@@ -1994,6 +2062,1352 @@
         </w:rPr>
         <w:t>RUNDOWN KEGIATAN</w:t>
       </w:r>
+    </w:p>
+    <w:tbl>
+      <w:tblPr>
+        <w:tblW w:w="10060" w:type="dxa"/>
+        <w:tblBorders>
+          <w:top w:val="single" w:sz="4" w:space="0" w:color="000000"/>
+          <w:left w:val="single" w:sz="4" w:space="0" w:color="000000"/>
+          <w:bottom w:val="single" w:sz="4" w:space="0" w:color="000000"/>
+          <w:right w:val="single" w:sz="4" w:space="0" w:color="000000"/>
+          <w:insideH w:val="single" w:sz="4" w:space="0" w:color="000000"/>
+          <w:insideV w:val="single" w:sz="4" w:space="0" w:color="000000"/>
+        </w:tblBorders>
+        <w:tblLayout w:type="fixed"/>
+        <w:tblLook w:val="0400" w:firstRow="0" w:lastRow="0" w:firstColumn="0" w:lastColumn="0" w:noHBand="0" w:noVBand="1"/>
+      </w:tblPr>
+      <w:tblGrid>
+        <w:gridCol w:w="846"/>
+        <w:gridCol w:w="1559"/>
+        <w:gridCol w:w="1134"/>
+        <w:gridCol w:w="4536"/>
+        <w:gridCol w:w="1985"/>
+      </w:tblGrid>
+      <w:tr>
+        <w:tc>
+          <w:tcPr>
+            <w:tcW w:w="846" w:type="dxa"/>
+            <w:vAlign w:val="center"/>
+          </w:tcPr>
+          <w:p>
+            <w:pPr>
+              <w:spacing w:after="0" w:line="240" w:lineRule="auto"/>
+              <w:jc w:val="center"/>
+              <w:rPr>
+                <w:rFonts w:ascii="Arial" w:eastAsia="Arial" w:hAnsi="Arial" w:cs="Arial"/>
+                <w:b/>
+              </w:rPr>
+            </w:pPr>
+            <w:r>
+              <w:rPr>
+                <w:rFonts w:ascii="Arial" w:eastAsia="Arial" w:hAnsi="Arial" w:cs="Arial"/>
+                <w:b/>
+              </w:rPr>
+              <w:t>NO</w:t>
+            </w:r>
+          </w:p>
+        </w:tc>
+        <w:tc>
+          <w:tcPr>
+            <w:tcW w:w="1559" w:type="dxa"/>
+            <w:vAlign w:val="center"/>
+          </w:tcPr>
+          <w:p>
+            <w:pPr>
+              <w:spacing w:after="0" w:line="240" w:lineRule="auto"/>
+              <w:jc w:val="center"/>
+              <w:rPr>
+                <w:rFonts w:ascii="Arial" w:eastAsia="Arial" w:hAnsi="Arial" w:cs="Arial"/>
+                <w:b/>
+                <w:lang w:val="en-US"/>
+              </w:rPr>
+            </w:pPr>
+            <w:r>
+              <w:rPr>
+                <w:rFonts w:ascii="Arial" w:eastAsia="Arial" w:hAnsi="Arial" w:cs="Arial"/>
+                <w:b/>
+                <w:lang w:val="en-US"/>
+              </w:rPr>
+              <w:t>JAM</w:t>
+            </w:r>
+          </w:p>
+        </w:tc>
+        <w:tc>
+          <w:tcPr>
+            <w:tcW w:w="1134" w:type="dxa"/>
+            <w:vAlign w:val="center"/>
+          </w:tcPr>
+          <w:p>
+            <w:pPr>
+              <w:spacing w:after="0" w:line="240" w:lineRule="auto"/>
+              <w:jc w:val="center"/>
+              <w:rPr>
+                <w:rFonts w:ascii="Arial" w:eastAsia="Arial" w:hAnsi="Arial" w:cs="Arial"/>
+                <w:b/>
+                <w:lang w:val="en-US"/>
+              </w:rPr>
+            </w:pPr>
+            <w:r>
+              <w:rPr>
+                <w:rFonts w:ascii="Arial" w:eastAsia="Arial" w:hAnsi="Arial" w:cs="Arial"/>
+                <w:b/>
+                <w:lang w:val="en-US"/>
+              </w:rPr>
+              <w:t>DURASI</w:t>
+            </w:r>
+          </w:p>
+        </w:tc>
+        <w:tc>
+          <w:tcPr>
+            <w:tcW w:w="4536" w:type="dxa"/>
+            <w:vAlign w:val="center"/>
+          </w:tcPr>
+          <w:p>
+            <w:pPr>
+              <w:spacing w:after="0" w:line="240" w:lineRule="auto"/>
+              <w:jc w:val="center"/>
+              <w:rPr>
+                <w:rFonts w:ascii="Arial" w:eastAsia="Arial" w:hAnsi="Arial" w:cs="Arial"/>
+                <w:b/>
+                <w:lang w:val="en-US"/>
+              </w:rPr>
+            </w:pPr>
+            <w:r>
+              <w:rPr>
+                <w:rFonts w:ascii="Arial" w:eastAsia="Arial" w:hAnsi="Arial" w:cs="Arial"/>
+                <w:b/>
+                <w:lang w:val="en-US"/>
+              </w:rPr>
+              <w:t>KEGIATAN</w:t>
+            </w:r>
+          </w:p>
+        </w:tc>
+        <w:tc>
+          <w:tcPr>
+            <w:tcW w:w="1985" w:type="dxa"/>
+            <w:vAlign w:val="center"/>
+          </w:tcPr>
+          <w:p>
+            <w:pPr>
+              <w:spacing w:after="0" w:line="240" w:lineRule="auto"/>
+              <w:jc w:val="center"/>
+              <w:rPr>
+                <w:rFonts w:ascii="Arial" w:eastAsia="Arial" w:hAnsi="Arial" w:cs="Arial"/>
+                <w:b/>
+                <w:lang w:val="en-US"/>
+              </w:rPr>
+            </w:pPr>
+            <w:proofErr w:type="spellStart"/>
+            <w:r>
+              <w:rPr>
+                <w:rFonts w:ascii="Arial" w:eastAsia="Arial" w:hAnsi="Arial" w:cs="Arial"/>
+                <w:b/>
+                <w:lang w:val="en-US"/>
+              </w:rPr>
+              <w:t>Penanggung</w:t>
+            </w:r>
+            <w:proofErr w:type="spellEnd"/>
+            <w:r>
+              <w:rPr>
+                <w:rFonts w:ascii="Arial" w:eastAsia="Arial" w:hAnsi="Arial" w:cs="Arial"/>
+                <w:b/>
+                <w:lang w:val="en-US"/>
+              </w:rPr>
+              <w:t xml:space="preserve"> </w:t>
+            </w:r>
+            <w:proofErr w:type="spellStart"/>
+            <w:r>
+              <w:rPr>
+                <w:rFonts w:ascii="Arial" w:eastAsia="Arial" w:hAnsi="Arial" w:cs="Arial"/>
+                <w:b/>
+                <w:lang w:val="en-US"/>
+              </w:rPr>
+              <w:t>Jawab</w:t>
+            </w:r>
+            <w:proofErr w:type="spellEnd"/>
+          </w:p>
+        </w:tc>
+      </w:tr>
+      <w:tr>
+        <w:tc>
+          <w:tcPr>
+            <w:tcW w:w="846" w:type="dxa"/>
+          </w:tcPr>
+          <w:p>
+            <w:pPr>
+              <w:spacing w:after="0" w:line="240" w:lineRule="auto"/>
+              <w:jc w:val="center"/>
+              <w:rPr>
+                <w:rFonts w:ascii="Arial" w:eastAsia="Arial" w:hAnsi="Arial" w:cs="Arial"/>
+                <w:u w:val="single"/>
+              </w:rPr>
+            </w:pPr>
+            <w:r>
+              <w:rPr>
+                <w:rFonts w:ascii="Arial" w:eastAsia="Arial" w:hAnsi="Arial" w:cs="Arial"/>
+                <w:lang w:val="en-US"/>
+              </w:rPr>
+              <w:t>${no}</w:t>
+            </w:r>
+          </w:p>
+        </w:tc>
+        <w:tc>
+          <w:tcPr>
+            <w:tcW w:w="1559" w:type="dxa"/>
+          </w:tcPr>
+          <w:p>
+            <w:pPr>
+              <w:spacing w:after="0" w:line="240" w:lineRule="auto"/>
+              <w:rPr>
+                <w:rFonts w:ascii="Arial" w:eastAsia="DengXian" w:hAnsi="Arial" w:cs="Arial"/>
+                <w:b/>
+                <w:lang w:eastAsia="zh-CN"/>
+              </w:rPr>
+            </w:pPr>
+            <w:r>
+              <w:rPr>
+                <w:rFonts w:ascii="Arial" w:eastAsia="Arial" w:hAnsi="Arial" w:cs="Arial"/>
+              </w:rPr>
+              <w:t>${</w:t>
+            </w:r>
+            <w:r>
+              <w:rPr>
+                <w:rFonts w:ascii="Arial" w:eastAsia="Arial" w:hAnsi="Arial" w:cs="Arial"/>
+                <w:lang w:val="en-US"/>
+              </w:rPr>
+              <w:t>jam</w:t>
+            </w:r>
+            <w:r>
+              <w:rPr>
+                <w:rFonts w:ascii="Arial" w:eastAsia="Arial" w:hAnsi="Arial" w:cs="Arial"/>
+              </w:rPr>
+              <w:t>}</w:t>
+            </w:r>
+          </w:p>
+        </w:tc>
+        <w:tc>
+          <w:tcPr>
+            <w:tcW w:w="1134" w:type="dxa"/>
+          </w:tcPr>
+          <w:p>
+            <w:pPr>
+              <w:spacing w:after="0" w:line="240" w:lineRule="auto"/>
+              <w:jc w:val="center"/>
+              <w:rPr>
+                <w:rFonts w:ascii="Arial" w:eastAsia="DengXian" w:hAnsi="Arial" w:cs="Arial"/>
+                <w:u w:val="single"/>
+                <w:lang w:val="en-US" w:eastAsia="zh-CN"/>
+              </w:rPr>
+            </w:pPr>
+            <w:r>
+              <w:rPr>
+                <w:rFonts w:ascii="Arial" w:eastAsia="Arial" w:hAnsi="Arial" w:cs="Arial"/>
+              </w:rPr>
+              <w:t>${</w:t>
+            </w:r>
+            <w:proofErr w:type="spellStart"/>
+            <w:r>
+              <w:rPr>
+                <w:rFonts w:ascii="Arial" w:eastAsia="Arial" w:hAnsi="Arial" w:cs="Arial"/>
+                <w:lang w:val="en-US"/>
+              </w:rPr>
+              <w:t>durasi</w:t>
+            </w:r>
+            <w:proofErr w:type="spellEnd"/>
+            <w:r>
+              <w:rPr>
+                <w:rFonts w:ascii="Arial" w:eastAsia="Arial" w:hAnsi="Arial" w:cs="Arial"/>
+              </w:rPr>
+              <w:t>}</w:t>
+            </w:r>
+          </w:p>
+        </w:tc>
+        <w:tc>
+          <w:tcPr>
+            <w:tcW w:w="4536" w:type="dxa"/>
+          </w:tcPr>
+          <w:p>
+            <w:pPr>
+              <w:spacing w:after="0" w:line="240" w:lineRule="auto"/>
+              <w:jc w:val="center"/>
+              <w:rPr>
+                <w:rFonts w:ascii="Arial" w:eastAsia="Arial" w:hAnsi="Arial" w:cs="Arial"/>
+                <w:u w:val="single"/>
+              </w:rPr>
+            </w:pPr>
+            <w:r>
+              <w:rPr>
+                <w:rFonts w:ascii="Arial" w:eastAsia="Arial" w:hAnsi="Arial" w:cs="Arial"/>
+              </w:rPr>
+              <w:t>${</w:t>
+            </w:r>
+            <w:proofErr w:type="spellStart"/>
+            <w:r>
+              <w:rPr>
+                <w:rFonts w:ascii="Arial" w:eastAsia="Arial" w:hAnsi="Arial" w:cs="Arial"/>
+                <w:lang w:val="en-US"/>
+              </w:rPr>
+              <w:t>kegiatan</w:t>
+            </w:r>
+            <w:proofErr w:type="spellEnd"/>
+            <w:r>
+              <w:rPr>
+                <w:rFonts w:ascii="Arial" w:eastAsia="Arial" w:hAnsi="Arial" w:cs="Arial"/>
+              </w:rPr>
+              <w:t>}</w:t>
+            </w:r>
+          </w:p>
+        </w:tc>
+        <w:tc>
+          <w:tcPr>
+            <w:tcW w:w="1985" w:type="dxa"/>
+          </w:tcPr>
+          <w:p>
+            <w:pPr>
+              <w:spacing w:after="0" w:line="240" w:lineRule="auto"/>
+              <w:jc w:val="center"/>
+              <w:rPr>
+                <w:rFonts w:ascii="Arial" w:eastAsia="Arial" w:hAnsi="Arial" w:cs="Arial"/>
+                <w:u w:val="single"/>
+              </w:rPr>
+            </w:pPr>
+            <w:r>
+              <w:rPr>
+                <w:rFonts w:ascii="Arial" w:eastAsia="Arial" w:hAnsi="Arial" w:cs="Arial"/>
+              </w:rPr>
+              <w:t>${</w:t>
+            </w:r>
+            <w:proofErr w:type="spellStart"/>
+            <w:r>
+              <w:rPr>
+                <w:rFonts w:ascii="Arial" w:eastAsia="Arial" w:hAnsi="Arial" w:cs="Arial"/>
+                <w:lang w:val="en-US"/>
+              </w:rPr>
+              <w:t>penanggung_jawab</w:t>
+            </w:r>
+            <w:proofErr w:type="spellEnd"/>
+            <w:r>
+              <w:rPr>
+                <w:rFonts w:ascii="Arial" w:eastAsia="Arial" w:hAnsi="Arial" w:cs="Arial"/>
+              </w:rPr>
+              <w:t>}</w:t>
+            </w:r>
+          </w:p>
+        </w:tc>
+      </w:tr>
+      <w:tr>
+        <w:tc>
+          <w:tcPr>
+            <w:tcW w:w="846" w:type="dxa"/>
+          </w:tcPr>
+          <w:p>
+            <w:pPr>
+              <w:spacing w:after="0" w:line="240" w:lineRule="auto"/>
+              <w:jc w:val="center"/>
+              <w:rPr>
+                <w:rFonts w:ascii="Arial" w:eastAsia="DengXian" w:hAnsi="Arial" w:cs="Arial"/>
+                <w:lang w:val="en-US" w:eastAsia="zh-CN"/>
+              </w:rPr>
+            </w:pPr>
+          </w:p>
+        </w:tc>
+        <w:tc>
+          <w:tcPr>
+            <w:tcW w:w="1559" w:type="dxa"/>
+          </w:tcPr>
+          <w:p>
+            <w:pPr>
+              <w:spacing w:after="0" w:line="240" w:lineRule="auto"/>
+              <w:rPr>
+                <w:rFonts w:ascii="Arial" w:eastAsia="DengXian" w:hAnsi="Arial" w:cs="Arial"/>
+                <w:lang w:eastAsia="zh-CN"/>
+              </w:rPr>
+            </w:pPr>
+          </w:p>
+        </w:tc>
+        <w:tc>
+          <w:tcPr>
+            <w:tcW w:w="1134" w:type="dxa"/>
+          </w:tcPr>
+          <w:p>
+            <w:pPr>
+              <w:spacing w:after="0" w:line="240" w:lineRule="auto"/>
+              <w:rPr>
+                <w:rFonts w:ascii="Arial" w:eastAsia="DengXian" w:hAnsi="Arial" w:cs="Arial"/>
+                <w:lang w:eastAsia="zh-CN"/>
+              </w:rPr>
+            </w:pPr>
+          </w:p>
+        </w:tc>
+        <w:tc>
+          <w:tcPr>
+            <w:tcW w:w="4536" w:type="dxa"/>
+          </w:tcPr>
+          <w:p>
+            <w:pPr>
+              <w:spacing w:after="0" w:line="240" w:lineRule="auto"/>
+              <w:jc w:val="center"/>
+              <w:rPr>
+                <w:rFonts w:ascii="Arial" w:eastAsia="DengXian" w:hAnsi="Arial" w:cs="Arial"/>
+                <w:lang w:eastAsia="zh-CN"/>
+              </w:rPr>
+            </w:pPr>
+          </w:p>
+        </w:tc>
+        <w:tc>
+          <w:tcPr>
+            <w:tcW w:w="1985" w:type="dxa"/>
+          </w:tcPr>
+          <w:p>
+            <w:pPr>
+              <w:spacing w:after="0" w:line="240" w:lineRule="auto"/>
+              <w:jc w:val="center"/>
+              <w:rPr>
+                <w:rFonts w:ascii="Arial" w:eastAsia="DengXian" w:hAnsi="Arial" w:cs="Arial"/>
+                <w:lang w:eastAsia="zh-CN"/>
+              </w:rPr>
+            </w:pPr>
+          </w:p>
+        </w:tc>
+      </w:tr>
+      <w:tr>
+        <w:tc>
+          <w:tcPr>
+            <w:tcW w:w="846" w:type="dxa"/>
+          </w:tcPr>
+          <w:p>
+            <w:pPr>
+              <w:spacing w:after="0" w:line="240" w:lineRule="auto"/>
+              <w:jc w:val="center"/>
+              <w:rPr>
+                <w:rFonts w:ascii="Arial" w:eastAsia="DengXian" w:hAnsi="Arial" w:cs="Arial"/>
+                <w:lang w:eastAsia="zh-CN"/>
+              </w:rPr>
+            </w:pPr>
+          </w:p>
+        </w:tc>
+        <w:tc>
+          <w:tcPr>
+            <w:tcW w:w="1559" w:type="dxa"/>
+          </w:tcPr>
+          <w:p>
+            <w:pPr>
+              <w:spacing w:after="0" w:line="240" w:lineRule="auto"/>
+              <w:rPr>
+                <w:rFonts w:ascii="Arial" w:eastAsia="Arial" w:hAnsi="Arial" w:cs="Arial"/>
+              </w:rPr>
+            </w:pPr>
+          </w:p>
+        </w:tc>
+        <w:tc>
+          <w:tcPr>
+            <w:tcW w:w="1134" w:type="dxa"/>
+          </w:tcPr>
+          <w:p>
+            <w:pPr>
+              <w:spacing w:after="0" w:line="240" w:lineRule="auto"/>
+              <w:jc w:val="center"/>
+              <w:rPr>
+                <w:rFonts w:ascii="Arial" w:eastAsia="DengXian" w:hAnsi="Arial" w:cs="Arial"/>
+                <w:lang w:eastAsia="zh-CN"/>
+              </w:rPr>
+            </w:pPr>
+          </w:p>
+        </w:tc>
+        <w:tc>
+          <w:tcPr>
+            <w:tcW w:w="4536" w:type="dxa"/>
+          </w:tcPr>
+          <w:p>
+            <w:pPr>
+              <w:spacing w:after="0" w:line="240" w:lineRule="auto"/>
+              <w:jc w:val="center"/>
+              <w:rPr>
+                <w:rFonts w:ascii="Arial" w:eastAsia="DengXian" w:hAnsi="Arial" w:cs="Arial"/>
+                <w:lang w:eastAsia="zh-CN"/>
+              </w:rPr>
+            </w:pPr>
+          </w:p>
+        </w:tc>
+        <w:tc>
+          <w:tcPr>
+            <w:tcW w:w="1985" w:type="dxa"/>
+          </w:tcPr>
+          <w:p>
+            <w:pPr>
+              <w:spacing w:after="0" w:line="240" w:lineRule="auto"/>
+              <w:jc w:val="center"/>
+              <w:rPr>
+                <w:rFonts w:ascii="Arial" w:eastAsia="DengXian" w:hAnsi="Arial" w:cs="Arial"/>
+                <w:lang w:eastAsia="zh-CN"/>
+              </w:rPr>
+            </w:pPr>
+          </w:p>
+        </w:tc>
+      </w:tr>
+      <w:tr>
+        <w:tc>
+          <w:tcPr>
+            <w:tcW w:w="846" w:type="dxa"/>
+          </w:tcPr>
+          <w:p>
+            <w:pPr>
+              <w:spacing w:after="0" w:line="240" w:lineRule="auto"/>
+              <w:jc w:val="center"/>
+              <w:rPr>
+                <w:rFonts w:ascii="Arial" w:eastAsia="Arial" w:hAnsi="Arial" w:cs="Arial"/>
+              </w:rPr>
+            </w:pPr>
+          </w:p>
+        </w:tc>
+        <w:tc>
+          <w:tcPr>
+            <w:tcW w:w="1559" w:type="dxa"/>
+          </w:tcPr>
+          <w:p>
+            <w:pPr>
+              <w:spacing w:after="0" w:line="240" w:lineRule="auto"/>
+              <w:rPr>
+                <w:rFonts w:ascii="Arial" w:eastAsia="Arial" w:hAnsi="Arial" w:cs="Arial"/>
+              </w:rPr>
+            </w:pPr>
+          </w:p>
+        </w:tc>
+        <w:tc>
+          <w:tcPr>
+            <w:tcW w:w="1134" w:type="dxa"/>
+          </w:tcPr>
+          <w:p>
+            <w:pPr>
+              <w:spacing w:after="0" w:line="240" w:lineRule="auto"/>
+              <w:jc w:val="center"/>
+              <w:rPr>
+                <w:rFonts w:ascii="Arial" w:eastAsia="Arial" w:hAnsi="Arial" w:cs="Arial"/>
+              </w:rPr>
+            </w:pPr>
+          </w:p>
+        </w:tc>
+        <w:tc>
+          <w:tcPr>
+            <w:tcW w:w="4536" w:type="dxa"/>
+          </w:tcPr>
+          <w:p>
+            <w:pPr>
+              <w:spacing w:after="0" w:line="240" w:lineRule="auto"/>
+              <w:jc w:val="center"/>
+              <w:rPr>
+                <w:rFonts w:ascii="Arial" w:eastAsia="Arial" w:hAnsi="Arial" w:cs="Arial"/>
+              </w:rPr>
+            </w:pPr>
+          </w:p>
+        </w:tc>
+        <w:tc>
+          <w:tcPr>
+            <w:tcW w:w="1985" w:type="dxa"/>
+          </w:tcPr>
+          <w:p>
+            <w:pPr>
+              <w:spacing w:after="0" w:line="240" w:lineRule="auto"/>
+              <w:jc w:val="center"/>
+              <w:rPr>
+                <w:rFonts w:ascii="Arial" w:eastAsia="Arial" w:hAnsi="Arial" w:cs="Arial"/>
+              </w:rPr>
+            </w:pPr>
+          </w:p>
+        </w:tc>
+      </w:tr>
+      <w:tr>
+        <w:tc>
+          <w:tcPr>
+            <w:tcW w:w="846" w:type="dxa"/>
+          </w:tcPr>
+          <w:p>
+            <w:pPr>
+              <w:spacing w:after="0" w:line="240" w:lineRule="auto"/>
+              <w:jc w:val="center"/>
+              <w:rPr>
+                <w:rFonts w:ascii="Arial" w:eastAsia="Arial" w:hAnsi="Arial" w:cs="Arial"/>
+              </w:rPr>
+            </w:pPr>
+          </w:p>
+        </w:tc>
+        <w:tc>
+          <w:tcPr>
+            <w:tcW w:w="1559" w:type="dxa"/>
+          </w:tcPr>
+          <w:p>
+            <w:pPr>
+              <w:spacing w:after="0" w:line="240" w:lineRule="auto"/>
+              <w:rPr>
+                <w:rFonts w:ascii="Arial" w:eastAsia="Arial" w:hAnsi="Arial" w:cs="Arial"/>
+              </w:rPr>
+            </w:pPr>
+          </w:p>
+        </w:tc>
+        <w:tc>
+          <w:tcPr>
+            <w:tcW w:w="1134" w:type="dxa"/>
+          </w:tcPr>
+          <w:p>
+            <w:pPr>
+              <w:spacing w:after="0" w:line="240" w:lineRule="auto"/>
+              <w:jc w:val="center"/>
+              <w:rPr>
+                <w:rFonts w:ascii="Arial" w:eastAsia="Arial" w:hAnsi="Arial" w:cs="Arial"/>
+              </w:rPr>
+            </w:pPr>
+          </w:p>
+        </w:tc>
+        <w:tc>
+          <w:tcPr>
+            <w:tcW w:w="4536" w:type="dxa"/>
+          </w:tcPr>
+          <w:p>
+            <w:pPr>
+              <w:spacing w:after="0" w:line="240" w:lineRule="auto"/>
+              <w:jc w:val="center"/>
+              <w:rPr>
+                <w:rFonts w:ascii="Arial" w:eastAsia="Arial" w:hAnsi="Arial" w:cs="Arial"/>
+              </w:rPr>
+            </w:pPr>
+          </w:p>
+        </w:tc>
+        <w:tc>
+          <w:tcPr>
+            <w:tcW w:w="1985" w:type="dxa"/>
+          </w:tcPr>
+          <w:p>
+            <w:pPr>
+              <w:spacing w:after="0" w:line="240" w:lineRule="auto"/>
+              <w:jc w:val="center"/>
+              <w:rPr>
+                <w:rFonts w:ascii="Arial" w:eastAsia="Arial" w:hAnsi="Arial" w:cs="Arial"/>
+              </w:rPr>
+            </w:pPr>
+          </w:p>
+        </w:tc>
+      </w:tr>
+      <w:tr>
+        <w:tc>
+          <w:tcPr>
+            <w:tcW w:w="846" w:type="dxa"/>
+          </w:tcPr>
+          <w:p>
+            <w:pPr>
+              <w:spacing w:after="0" w:line="240" w:lineRule="auto"/>
+              <w:jc w:val="center"/>
+              <w:rPr>
+                <w:rFonts w:ascii="Arial" w:eastAsia="Arial" w:hAnsi="Arial" w:cs="Arial"/>
+              </w:rPr>
+            </w:pPr>
+          </w:p>
+        </w:tc>
+        <w:tc>
+          <w:tcPr>
+            <w:tcW w:w="1559" w:type="dxa"/>
+          </w:tcPr>
+          <w:p>
+            <w:pPr>
+              <w:spacing w:after="0" w:line="240" w:lineRule="auto"/>
+              <w:rPr>
+                <w:rFonts w:ascii="Arial" w:eastAsia="Arial" w:hAnsi="Arial" w:cs="Arial"/>
+              </w:rPr>
+            </w:pPr>
+          </w:p>
+        </w:tc>
+        <w:tc>
+          <w:tcPr>
+            <w:tcW w:w="1134" w:type="dxa"/>
+          </w:tcPr>
+          <w:p>
+            <w:pPr>
+              <w:spacing w:after="0" w:line="240" w:lineRule="auto"/>
+              <w:jc w:val="center"/>
+              <w:rPr>
+                <w:rFonts w:ascii="Arial" w:eastAsia="Arial" w:hAnsi="Arial" w:cs="Arial"/>
+              </w:rPr>
+            </w:pPr>
+          </w:p>
+        </w:tc>
+        <w:tc>
+          <w:tcPr>
+            <w:tcW w:w="4536" w:type="dxa"/>
+          </w:tcPr>
+          <w:p>
+            <w:pPr>
+              <w:spacing w:after="0" w:line="240" w:lineRule="auto"/>
+              <w:jc w:val="center"/>
+              <w:rPr>
+                <w:rFonts w:ascii="Arial" w:eastAsia="Arial" w:hAnsi="Arial" w:cs="Arial"/>
+              </w:rPr>
+            </w:pPr>
+          </w:p>
+        </w:tc>
+        <w:tc>
+          <w:tcPr>
+            <w:tcW w:w="1985" w:type="dxa"/>
+          </w:tcPr>
+          <w:p>
+            <w:pPr>
+              <w:spacing w:after="0" w:line="240" w:lineRule="auto"/>
+              <w:jc w:val="center"/>
+              <w:rPr>
+                <w:rFonts w:ascii="Arial" w:eastAsia="Arial" w:hAnsi="Arial" w:cs="Arial"/>
+              </w:rPr>
+            </w:pPr>
+          </w:p>
+        </w:tc>
+      </w:tr>
+      <w:tr>
+        <w:tc>
+          <w:tcPr>
+            <w:tcW w:w="846" w:type="dxa"/>
+          </w:tcPr>
+          <w:p>
+            <w:pPr>
+              <w:spacing w:after="0" w:line="240" w:lineRule="auto"/>
+              <w:jc w:val="center"/>
+              <w:rPr>
+                <w:rFonts w:ascii="Arial" w:eastAsia="Arial" w:hAnsi="Arial" w:cs="Arial"/>
+              </w:rPr>
+            </w:pPr>
+          </w:p>
+        </w:tc>
+        <w:tc>
+          <w:tcPr>
+            <w:tcW w:w="1559" w:type="dxa"/>
+          </w:tcPr>
+          <w:p>
+            <w:pPr>
+              <w:spacing w:after="0" w:line="240" w:lineRule="auto"/>
+              <w:rPr>
+                <w:rFonts w:ascii="Arial" w:eastAsia="Arial" w:hAnsi="Arial" w:cs="Arial"/>
+              </w:rPr>
+            </w:pPr>
+          </w:p>
+        </w:tc>
+        <w:tc>
+          <w:tcPr>
+            <w:tcW w:w="1134" w:type="dxa"/>
+          </w:tcPr>
+          <w:p>
+            <w:pPr>
+              <w:spacing w:after="0" w:line="240" w:lineRule="auto"/>
+              <w:jc w:val="center"/>
+              <w:rPr>
+                <w:rFonts w:ascii="Arial" w:eastAsia="Arial" w:hAnsi="Arial" w:cs="Arial"/>
+              </w:rPr>
+            </w:pPr>
+          </w:p>
+        </w:tc>
+        <w:tc>
+          <w:tcPr>
+            <w:tcW w:w="4536" w:type="dxa"/>
+          </w:tcPr>
+          <w:p>
+            <w:pPr>
+              <w:spacing w:after="0" w:line="240" w:lineRule="auto"/>
+              <w:jc w:val="center"/>
+              <w:rPr>
+                <w:rFonts w:ascii="Arial" w:eastAsia="Arial" w:hAnsi="Arial" w:cs="Arial"/>
+              </w:rPr>
+            </w:pPr>
+          </w:p>
+        </w:tc>
+        <w:tc>
+          <w:tcPr>
+            <w:tcW w:w="1985" w:type="dxa"/>
+          </w:tcPr>
+          <w:p>
+            <w:pPr>
+              <w:spacing w:after="0" w:line="240" w:lineRule="auto"/>
+              <w:jc w:val="center"/>
+              <w:rPr>
+                <w:rFonts w:ascii="Arial" w:eastAsia="Arial" w:hAnsi="Arial" w:cs="Arial"/>
+              </w:rPr>
+            </w:pPr>
+          </w:p>
+        </w:tc>
+      </w:tr>
+      <w:tr>
+        <w:tc>
+          <w:tcPr>
+            <w:tcW w:w="846" w:type="dxa"/>
+          </w:tcPr>
+          <w:p>
+            <w:pPr>
+              <w:spacing w:after="0" w:line="240" w:lineRule="auto"/>
+              <w:jc w:val="center"/>
+              <w:rPr>
+                <w:rFonts w:ascii="Arial" w:eastAsia="Arial" w:hAnsi="Arial" w:cs="Arial"/>
+              </w:rPr>
+            </w:pPr>
+          </w:p>
+        </w:tc>
+        <w:tc>
+          <w:tcPr>
+            <w:tcW w:w="1559" w:type="dxa"/>
+          </w:tcPr>
+          <w:p>
+            <w:pPr>
+              <w:spacing w:after="0" w:line="240" w:lineRule="auto"/>
+              <w:rPr>
+                <w:rFonts w:ascii="Arial" w:eastAsia="Arial" w:hAnsi="Arial" w:cs="Arial"/>
+              </w:rPr>
+            </w:pPr>
+          </w:p>
+        </w:tc>
+        <w:tc>
+          <w:tcPr>
+            <w:tcW w:w="1134" w:type="dxa"/>
+          </w:tcPr>
+          <w:p>
+            <w:pPr>
+              <w:spacing w:after="0" w:line="240" w:lineRule="auto"/>
+              <w:jc w:val="center"/>
+              <w:rPr>
+                <w:rFonts w:ascii="Arial" w:eastAsia="Arial" w:hAnsi="Arial" w:cs="Arial"/>
+              </w:rPr>
+            </w:pPr>
+          </w:p>
+        </w:tc>
+        <w:tc>
+          <w:tcPr>
+            <w:tcW w:w="4536" w:type="dxa"/>
+          </w:tcPr>
+          <w:p>
+            <w:pPr>
+              <w:spacing w:after="0" w:line="240" w:lineRule="auto"/>
+              <w:jc w:val="center"/>
+              <w:rPr>
+                <w:rFonts w:ascii="Arial" w:eastAsia="Arial" w:hAnsi="Arial" w:cs="Arial"/>
+              </w:rPr>
+            </w:pPr>
+          </w:p>
+        </w:tc>
+        <w:tc>
+          <w:tcPr>
+            <w:tcW w:w="1985" w:type="dxa"/>
+          </w:tcPr>
+          <w:p>
+            <w:pPr>
+              <w:spacing w:after="0" w:line="240" w:lineRule="auto"/>
+              <w:jc w:val="center"/>
+              <w:rPr>
+                <w:rFonts w:ascii="Arial" w:eastAsia="Arial" w:hAnsi="Arial" w:cs="Arial"/>
+              </w:rPr>
+            </w:pPr>
+          </w:p>
+        </w:tc>
+      </w:tr>
+      <w:tr>
+        <w:tc>
+          <w:tcPr>
+            <w:tcW w:w="846" w:type="dxa"/>
+          </w:tcPr>
+          <w:p>
+            <w:pPr>
+              <w:spacing w:after="0" w:line="240" w:lineRule="auto"/>
+              <w:jc w:val="center"/>
+              <w:rPr>
+                <w:rFonts w:ascii="Arial" w:eastAsia="Arial" w:hAnsi="Arial" w:cs="Arial"/>
+              </w:rPr>
+            </w:pPr>
+          </w:p>
+        </w:tc>
+        <w:tc>
+          <w:tcPr>
+            <w:tcW w:w="1559" w:type="dxa"/>
+          </w:tcPr>
+          <w:p>
+            <w:pPr>
+              <w:spacing w:after="0" w:line="240" w:lineRule="auto"/>
+              <w:rPr>
+                <w:rFonts w:ascii="Arial" w:eastAsia="Arial" w:hAnsi="Arial" w:cs="Arial"/>
+              </w:rPr>
+            </w:pPr>
+          </w:p>
+        </w:tc>
+        <w:tc>
+          <w:tcPr>
+            <w:tcW w:w="1134" w:type="dxa"/>
+          </w:tcPr>
+          <w:p>
+            <w:pPr>
+              <w:spacing w:after="0" w:line="240" w:lineRule="auto"/>
+              <w:jc w:val="center"/>
+              <w:rPr>
+                <w:rFonts w:ascii="Arial" w:eastAsia="Arial" w:hAnsi="Arial" w:cs="Arial"/>
+              </w:rPr>
+            </w:pPr>
+          </w:p>
+        </w:tc>
+        <w:tc>
+          <w:tcPr>
+            <w:tcW w:w="4536" w:type="dxa"/>
+          </w:tcPr>
+          <w:p>
+            <w:pPr>
+              <w:spacing w:after="0" w:line="240" w:lineRule="auto"/>
+              <w:jc w:val="center"/>
+              <w:rPr>
+                <w:rFonts w:ascii="Arial" w:eastAsia="Arial" w:hAnsi="Arial" w:cs="Arial"/>
+              </w:rPr>
+            </w:pPr>
+          </w:p>
+        </w:tc>
+        <w:tc>
+          <w:tcPr>
+            <w:tcW w:w="1985" w:type="dxa"/>
+          </w:tcPr>
+          <w:p>
+            <w:pPr>
+              <w:spacing w:after="0" w:line="240" w:lineRule="auto"/>
+              <w:jc w:val="center"/>
+              <w:rPr>
+                <w:rFonts w:ascii="Arial" w:eastAsia="Arial" w:hAnsi="Arial" w:cs="Arial"/>
+              </w:rPr>
+            </w:pPr>
+          </w:p>
+        </w:tc>
+      </w:tr>
+      <w:tr>
+        <w:tc>
+          <w:tcPr>
+            <w:tcW w:w="846" w:type="dxa"/>
+          </w:tcPr>
+          <w:p>
+            <w:pPr>
+              <w:spacing w:after="0" w:line="240" w:lineRule="auto"/>
+              <w:jc w:val="center"/>
+              <w:rPr>
+                <w:rFonts w:ascii="Arial" w:eastAsia="Arial" w:hAnsi="Arial" w:cs="Arial"/>
+              </w:rPr>
+            </w:pPr>
+          </w:p>
+        </w:tc>
+        <w:tc>
+          <w:tcPr>
+            <w:tcW w:w="1559" w:type="dxa"/>
+          </w:tcPr>
+          <w:p>
+            <w:pPr>
+              <w:spacing w:after="0" w:line="240" w:lineRule="auto"/>
+              <w:rPr>
+                <w:rFonts w:ascii="Arial" w:eastAsia="Arial" w:hAnsi="Arial" w:cs="Arial"/>
+              </w:rPr>
+            </w:pPr>
+          </w:p>
+        </w:tc>
+        <w:tc>
+          <w:tcPr>
+            <w:tcW w:w="1134" w:type="dxa"/>
+          </w:tcPr>
+          <w:p>
+            <w:pPr>
+              <w:spacing w:after="0" w:line="240" w:lineRule="auto"/>
+              <w:jc w:val="center"/>
+              <w:rPr>
+                <w:rFonts w:ascii="Arial" w:eastAsia="Arial" w:hAnsi="Arial" w:cs="Arial"/>
+              </w:rPr>
+            </w:pPr>
+          </w:p>
+        </w:tc>
+        <w:tc>
+          <w:tcPr>
+            <w:tcW w:w="4536" w:type="dxa"/>
+          </w:tcPr>
+          <w:p>
+            <w:pPr>
+              <w:spacing w:after="0" w:line="240" w:lineRule="auto"/>
+              <w:jc w:val="center"/>
+              <w:rPr>
+                <w:rFonts w:ascii="Arial" w:eastAsia="Arial" w:hAnsi="Arial" w:cs="Arial"/>
+              </w:rPr>
+            </w:pPr>
+          </w:p>
+        </w:tc>
+        <w:tc>
+          <w:tcPr>
+            <w:tcW w:w="1985" w:type="dxa"/>
+          </w:tcPr>
+          <w:p>
+            <w:pPr>
+              <w:spacing w:after="0" w:line="240" w:lineRule="auto"/>
+              <w:jc w:val="center"/>
+              <w:rPr>
+                <w:rFonts w:ascii="Arial" w:eastAsia="Arial" w:hAnsi="Arial" w:cs="Arial"/>
+              </w:rPr>
+            </w:pPr>
+          </w:p>
+        </w:tc>
+      </w:tr>
+      <w:tr>
+        <w:tc>
+          <w:tcPr>
+            <w:tcW w:w="846" w:type="dxa"/>
+          </w:tcPr>
+          <w:p>
+            <w:pPr>
+              <w:spacing w:after="0" w:line="240" w:lineRule="auto"/>
+              <w:jc w:val="center"/>
+              <w:rPr>
+                <w:rFonts w:ascii="Arial" w:eastAsia="Arial" w:hAnsi="Arial" w:cs="Arial"/>
+              </w:rPr>
+            </w:pPr>
+          </w:p>
+        </w:tc>
+        <w:tc>
+          <w:tcPr>
+            <w:tcW w:w="1559" w:type="dxa"/>
+          </w:tcPr>
+          <w:p>
+            <w:pPr>
+              <w:spacing w:after="0" w:line="240" w:lineRule="auto"/>
+              <w:rPr>
+                <w:rFonts w:ascii="Arial" w:eastAsia="Arial" w:hAnsi="Arial" w:cs="Arial"/>
+              </w:rPr>
+            </w:pPr>
+          </w:p>
+        </w:tc>
+        <w:tc>
+          <w:tcPr>
+            <w:tcW w:w="1134" w:type="dxa"/>
+          </w:tcPr>
+          <w:p>
+            <w:pPr>
+              <w:spacing w:after="0" w:line="240" w:lineRule="auto"/>
+              <w:jc w:val="center"/>
+              <w:rPr>
+                <w:rFonts w:ascii="Arial" w:eastAsia="Arial" w:hAnsi="Arial" w:cs="Arial"/>
+              </w:rPr>
+            </w:pPr>
+          </w:p>
+        </w:tc>
+        <w:tc>
+          <w:tcPr>
+            <w:tcW w:w="4536" w:type="dxa"/>
+          </w:tcPr>
+          <w:p>
+            <w:pPr>
+              <w:spacing w:after="0" w:line="240" w:lineRule="auto"/>
+              <w:jc w:val="center"/>
+              <w:rPr>
+                <w:rFonts w:ascii="Arial" w:eastAsia="Arial" w:hAnsi="Arial" w:cs="Arial"/>
+              </w:rPr>
+            </w:pPr>
+          </w:p>
+        </w:tc>
+        <w:tc>
+          <w:tcPr>
+            <w:tcW w:w="1985" w:type="dxa"/>
+          </w:tcPr>
+          <w:p>
+            <w:pPr>
+              <w:spacing w:after="0" w:line="240" w:lineRule="auto"/>
+              <w:jc w:val="center"/>
+              <w:rPr>
+                <w:rFonts w:ascii="Arial" w:eastAsia="Arial" w:hAnsi="Arial" w:cs="Arial"/>
+              </w:rPr>
+            </w:pPr>
+          </w:p>
+        </w:tc>
+      </w:tr>
+      <w:tr>
+        <w:tc>
+          <w:tcPr>
+            <w:tcW w:w="846" w:type="dxa"/>
+          </w:tcPr>
+          <w:p>
+            <w:pPr>
+              <w:spacing w:after="0" w:line="240" w:lineRule="auto"/>
+              <w:jc w:val="center"/>
+              <w:rPr>
+                <w:rFonts w:ascii="Arial" w:eastAsia="Arial" w:hAnsi="Arial" w:cs="Arial"/>
+              </w:rPr>
+            </w:pPr>
+          </w:p>
+        </w:tc>
+        <w:tc>
+          <w:tcPr>
+            <w:tcW w:w="1559" w:type="dxa"/>
+          </w:tcPr>
+          <w:p>
+            <w:pPr>
+              <w:spacing w:after="0" w:line="240" w:lineRule="auto"/>
+              <w:rPr>
+                <w:rFonts w:ascii="Arial" w:eastAsia="Arial" w:hAnsi="Arial" w:cs="Arial"/>
+              </w:rPr>
+            </w:pPr>
+          </w:p>
+        </w:tc>
+        <w:tc>
+          <w:tcPr>
+            <w:tcW w:w="1134" w:type="dxa"/>
+          </w:tcPr>
+          <w:p>
+            <w:pPr>
+              <w:spacing w:after="0" w:line="240" w:lineRule="auto"/>
+              <w:jc w:val="center"/>
+              <w:rPr>
+                <w:rFonts w:ascii="Arial" w:eastAsia="Arial" w:hAnsi="Arial" w:cs="Arial"/>
+              </w:rPr>
+            </w:pPr>
+          </w:p>
+        </w:tc>
+        <w:tc>
+          <w:tcPr>
+            <w:tcW w:w="4536" w:type="dxa"/>
+          </w:tcPr>
+          <w:p>
+            <w:pPr>
+              <w:spacing w:after="0" w:line="240" w:lineRule="auto"/>
+              <w:jc w:val="center"/>
+              <w:rPr>
+                <w:rFonts w:ascii="Arial" w:eastAsia="Arial" w:hAnsi="Arial" w:cs="Arial"/>
+              </w:rPr>
+            </w:pPr>
+          </w:p>
+        </w:tc>
+        <w:tc>
+          <w:tcPr>
+            <w:tcW w:w="1985" w:type="dxa"/>
+          </w:tcPr>
+          <w:p>
+            <w:pPr>
+              <w:spacing w:after="0" w:line="240" w:lineRule="auto"/>
+              <w:jc w:val="center"/>
+              <w:rPr>
+                <w:rFonts w:ascii="Arial" w:eastAsia="Arial" w:hAnsi="Arial" w:cs="Arial"/>
+              </w:rPr>
+            </w:pPr>
+          </w:p>
+        </w:tc>
+      </w:tr>
+      <w:tr>
+        <w:tc>
+          <w:tcPr>
+            <w:tcW w:w="846" w:type="dxa"/>
+          </w:tcPr>
+          <w:p>
+            <w:pPr>
+              <w:spacing w:after="0" w:line="240" w:lineRule="auto"/>
+              <w:jc w:val="center"/>
+              <w:rPr>
+                <w:rFonts w:ascii="Arial" w:eastAsia="Arial" w:hAnsi="Arial" w:cs="Arial"/>
+              </w:rPr>
+            </w:pPr>
+          </w:p>
+        </w:tc>
+        <w:tc>
+          <w:tcPr>
+            <w:tcW w:w="1559" w:type="dxa"/>
+          </w:tcPr>
+          <w:p>
+            <w:pPr>
+              <w:spacing w:after="0" w:line="240" w:lineRule="auto"/>
+              <w:rPr>
+                <w:rFonts w:ascii="Arial" w:eastAsia="Arial" w:hAnsi="Arial" w:cs="Arial"/>
+              </w:rPr>
+            </w:pPr>
+          </w:p>
+        </w:tc>
+        <w:tc>
+          <w:tcPr>
+            <w:tcW w:w="1134" w:type="dxa"/>
+          </w:tcPr>
+          <w:p>
+            <w:pPr>
+              <w:spacing w:after="0" w:line="240" w:lineRule="auto"/>
+              <w:jc w:val="center"/>
+              <w:rPr>
+                <w:rFonts w:ascii="Arial" w:eastAsia="Arial" w:hAnsi="Arial" w:cs="Arial"/>
+              </w:rPr>
+            </w:pPr>
+          </w:p>
+        </w:tc>
+        <w:tc>
+          <w:tcPr>
+            <w:tcW w:w="4536" w:type="dxa"/>
+          </w:tcPr>
+          <w:p>
+            <w:pPr>
+              <w:spacing w:after="0" w:line="240" w:lineRule="auto"/>
+              <w:jc w:val="center"/>
+              <w:rPr>
+                <w:rFonts w:ascii="Arial" w:eastAsia="Arial" w:hAnsi="Arial" w:cs="Arial"/>
+              </w:rPr>
+            </w:pPr>
+          </w:p>
+        </w:tc>
+        <w:tc>
+          <w:tcPr>
+            <w:tcW w:w="1985" w:type="dxa"/>
+          </w:tcPr>
+          <w:p>
+            <w:pPr>
+              <w:spacing w:after="0" w:line="240" w:lineRule="auto"/>
+              <w:jc w:val="center"/>
+              <w:rPr>
+                <w:rFonts w:ascii="Arial" w:eastAsia="Arial" w:hAnsi="Arial" w:cs="Arial"/>
+              </w:rPr>
+            </w:pPr>
+          </w:p>
+        </w:tc>
+      </w:tr>
+      <w:tr>
+        <w:tc>
+          <w:tcPr>
+            <w:tcW w:w="846" w:type="dxa"/>
+          </w:tcPr>
+          <w:p>
+            <w:pPr>
+              <w:spacing w:after="0" w:line="240" w:lineRule="auto"/>
+              <w:jc w:val="center"/>
+              <w:rPr>
+                <w:rFonts w:ascii="Arial" w:eastAsia="Arial" w:hAnsi="Arial" w:cs="Arial"/>
+              </w:rPr>
+            </w:pPr>
+          </w:p>
+        </w:tc>
+        <w:tc>
+          <w:tcPr>
+            <w:tcW w:w="1559" w:type="dxa"/>
+          </w:tcPr>
+          <w:p>
+            <w:pPr>
+              <w:spacing w:after="0" w:line="240" w:lineRule="auto"/>
+              <w:rPr>
+                <w:rFonts w:ascii="Arial" w:eastAsia="Arial" w:hAnsi="Arial" w:cs="Arial"/>
+              </w:rPr>
+            </w:pPr>
+          </w:p>
+        </w:tc>
+        <w:tc>
+          <w:tcPr>
+            <w:tcW w:w="1134" w:type="dxa"/>
+          </w:tcPr>
+          <w:p>
+            <w:pPr>
+              <w:spacing w:after="0" w:line="240" w:lineRule="auto"/>
+              <w:jc w:val="center"/>
+              <w:rPr>
+                <w:rFonts w:ascii="Arial" w:eastAsia="Arial" w:hAnsi="Arial" w:cs="Arial"/>
+              </w:rPr>
+            </w:pPr>
+          </w:p>
+        </w:tc>
+        <w:tc>
+          <w:tcPr>
+            <w:tcW w:w="4536" w:type="dxa"/>
+          </w:tcPr>
+          <w:p>
+            <w:pPr>
+              <w:spacing w:after="0" w:line="240" w:lineRule="auto"/>
+              <w:jc w:val="center"/>
+              <w:rPr>
+                <w:rFonts w:ascii="Arial" w:eastAsia="Arial" w:hAnsi="Arial" w:cs="Arial"/>
+              </w:rPr>
+            </w:pPr>
+          </w:p>
+        </w:tc>
+        <w:tc>
+          <w:tcPr>
+            <w:tcW w:w="1985" w:type="dxa"/>
+          </w:tcPr>
+          <w:p>
+            <w:pPr>
+              <w:spacing w:after="0" w:line="240" w:lineRule="auto"/>
+              <w:jc w:val="center"/>
+              <w:rPr>
+                <w:rFonts w:ascii="Arial" w:eastAsia="Arial" w:hAnsi="Arial" w:cs="Arial"/>
+              </w:rPr>
+            </w:pPr>
+          </w:p>
+        </w:tc>
+      </w:tr>
+      <w:tr>
+        <w:tc>
+          <w:tcPr>
+            <w:tcW w:w="846" w:type="dxa"/>
+          </w:tcPr>
+          <w:p>
+            <w:pPr>
+              <w:spacing w:after="0" w:line="240" w:lineRule="auto"/>
+              <w:jc w:val="center"/>
+              <w:rPr>
+                <w:rFonts w:ascii="Arial" w:eastAsia="Arial" w:hAnsi="Arial" w:cs="Arial"/>
+              </w:rPr>
+            </w:pPr>
+          </w:p>
+        </w:tc>
+        <w:tc>
+          <w:tcPr>
+            <w:tcW w:w="1559" w:type="dxa"/>
+          </w:tcPr>
+          <w:p>
+            <w:pPr>
+              <w:spacing w:after="0" w:line="240" w:lineRule="auto"/>
+              <w:rPr>
+                <w:rFonts w:ascii="Arial" w:eastAsia="Arial" w:hAnsi="Arial" w:cs="Arial"/>
+              </w:rPr>
+            </w:pPr>
+          </w:p>
+        </w:tc>
+        <w:tc>
+          <w:tcPr>
+            <w:tcW w:w="1134" w:type="dxa"/>
+          </w:tcPr>
+          <w:p>
+            <w:pPr>
+              <w:spacing w:after="0" w:line="240" w:lineRule="auto"/>
+              <w:jc w:val="center"/>
+              <w:rPr>
+                <w:rFonts w:ascii="Arial" w:eastAsia="Arial" w:hAnsi="Arial" w:cs="Arial"/>
+              </w:rPr>
+            </w:pPr>
+          </w:p>
+        </w:tc>
+        <w:tc>
+          <w:tcPr>
+            <w:tcW w:w="4536" w:type="dxa"/>
+          </w:tcPr>
+          <w:p>
+            <w:pPr>
+              <w:spacing w:after="0" w:line="240" w:lineRule="auto"/>
+              <w:jc w:val="center"/>
+              <w:rPr>
+                <w:rFonts w:ascii="Arial" w:eastAsia="Arial" w:hAnsi="Arial" w:cs="Arial"/>
+              </w:rPr>
+            </w:pPr>
+          </w:p>
+        </w:tc>
+        <w:tc>
+          <w:tcPr>
+            <w:tcW w:w="1985" w:type="dxa"/>
+          </w:tcPr>
+          <w:p>
+            <w:pPr>
+              <w:spacing w:after="0" w:line="240" w:lineRule="auto"/>
+              <w:jc w:val="center"/>
+              <w:rPr>
+                <w:rFonts w:ascii="Arial" w:eastAsia="Arial" w:hAnsi="Arial" w:cs="Arial"/>
+              </w:rPr>
+            </w:pPr>
+          </w:p>
+        </w:tc>
+      </w:tr>
+    </w:tbl>
+    <w:p>
+      <w:pPr>
+        <w:rPr>
+          <w:rFonts w:ascii="Arial" w:eastAsia="Arial" w:hAnsi="Arial" w:cs="Arial"/>
+          <w:b/>
+        </w:rPr>
+      </w:pPr>
+      <w:bookmarkStart w:id="0" w:name="_GoBack"/>
+      <w:bookmarkEnd w:id="0"/>
     </w:p>
     <w:p>
       <w:pPr>
@@ -3556,7 +4970,6 @@
         <w:rPr>
           <w:rFonts w:ascii="Arial" w:eastAsia="Arial" w:hAnsi="Arial" w:cs="Arial"/>
         </w:rPr>
-        <w:lastRenderedPageBreak/>
         <w:t>YAYASAN WAHANA BHAKTI KARYA HUSADA</w:t>
       </w:r>
     </w:p>
@@ -4638,6 +6051,7 @@
               <w:ind w:left="113"/>
             </w:pPr>
             <w:r>
+              <w:lastRenderedPageBreak/>
               <w:t xml:space="preserve">  Jumlah pembayaran                                                     Rp. .................</w:t>
             </w:r>
           </w:p>
@@ -4935,6 +6349,7 @@
             <w:r>
               <w:rPr>
                 <w:noProof/>
+                <w:lang w:val="en-US"/>
               </w:rPr>
               <mc:AlternateContent>
                 <mc:Choice Requires="wps">
@@ -4982,7 +6397,7 @@
                     </wp:anchor>
                   </w:drawing>
                 </mc:Choice>
-                <mc:Fallback>
+                <mc:Fallback xmlns:cx="http://schemas.microsoft.com/office/drawing/2014/chartex" xmlns:cx1="http://schemas.microsoft.com/office/drawing/2015/9/8/chartex" xmlns:cx2="http://schemas.microsoft.com/office/drawing/2015/10/21/chartex" xmlns:cx3="http://schemas.microsoft.com/office/drawing/2016/5/9/chartex" xmlns:cx4="http://schemas.microsoft.com/office/drawing/2016/5/10/chartex" xmlns:cx5="http://schemas.microsoft.com/office/drawing/2016/5/11/chartex" xmlns:cx6="http://schemas.microsoft.com/office/drawing/2016/5/12/chartex" xmlns:cx7="http://schemas.microsoft.com/office/drawing/2016/5/13/chartex" xmlns:cx8="http://schemas.microsoft.com/office/drawing/2016/5/14/chartex" xmlns:aink="http://schemas.microsoft.com/office/drawing/2016/ink" xmlns:am3d="http://schemas.microsoft.com/office/drawing/2017/model3d" xmlns:w15="http://schemas.microsoft.com/office/word/2012/wordml" xmlns:w16cex="http://schemas.microsoft.com/office/word/2018/wordml/cex" xmlns:w16cid="http://schemas.microsoft.com/office/word/2016/wordml/cid" xmlns:w16="http://schemas.microsoft.com/office/word/2018/wordml" xmlns:w16sdtdh="http://schemas.microsoft.com/office/word/2020/wordml/sdtdatahash" xmlns:w16se="http://schemas.microsoft.com/office/word/2015/wordml/symex">
                   <w:pict>
                     <v:shapetype w14:anchorId="10C9E57F" id="_x0000_t32" coordsize="21600,21600" o:spt="32" o:oned="t" path="m,l21600,21600e" filled="f">
                       <v:path arrowok="t" fillok="f" o:connecttype="none"/>
@@ -5418,6 +6833,7 @@
             <w:r>
               <w:rPr>
                 <w:noProof/>
+                <w:lang w:val="en-US"/>
               </w:rPr>
               <mc:AlternateContent>
                 <mc:Choice Requires="wps">
@@ -5465,7 +6881,7 @@
                     </wp:anchor>
                   </w:drawing>
                 </mc:Choice>
-                <mc:Fallback>
+                <mc:Fallback xmlns:cx="http://schemas.microsoft.com/office/drawing/2014/chartex" xmlns:cx1="http://schemas.microsoft.com/office/drawing/2015/9/8/chartex" xmlns:cx2="http://schemas.microsoft.com/office/drawing/2015/10/21/chartex" xmlns:cx3="http://schemas.microsoft.com/office/drawing/2016/5/9/chartex" xmlns:cx4="http://schemas.microsoft.com/office/drawing/2016/5/10/chartex" xmlns:cx5="http://schemas.microsoft.com/office/drawing/2016/5/11/chartex" xmlns:cx6="http://schemas.microsoft.com/office/drawing/2016/5/12/chartex" xmlns:cx7="http://schemas.microsoft.com/office/drawing/2016/5/13/chartex" xmlns:cx8="http://schemas.microsoft.com/office/drawing/2016/5/14/chartex" xmlns:aink="http://schemas.microsoft.com/office/drawing/2016/ink" xmlns:am3d="http://schemas.microsoft.com/office/drawing/2017/model3d" xmlns:w15="http://schemas.microsoft.com/office/word/2012/wordml" xmlns:w16cex="http://schemas.microsoft.com/office/word/2018/wordml/cex" xmlns:w16cid="http://schemas.microsoft.com/office/word/2016/wordml/cid" xmlns:w16="http://schemas.microsoft.com/office/word/2018/wordml" xmlns:w16sdtdh="http://schemas.microsoft.com/office/word/2020/wordml/sdtdatahash" xmlns:w16se="http://schemas.microsoft.com/office/word/2015/wordml/symex">
                   <w:pict>
                     <v:shape w14:anchorId="14D05C8A" id="Straight Arrow Connector 698457230" o:spid="_x0000_s1026" type="#_x0000_t32" style="position:absolute;margin-left:0;margin-top:2pt;width:409.25pt;height:3.5pt;z-index:251662336;visibility:visible;mso-wrap-style:square;mso-wrap-distance-left:9pt;mso-wrap-distance-top:0;mso-wrap-distance-right:9pt;mso-wrap-distance-bottom:0;mso-position-horizontal:absolute;mso-position-horizontal-relative:text;mso-position-vertical:absolute;mso-position-vertical-relative:text" o:gfxdata="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" strokecolor="black [3200]" strokeweight="1.25pt">
                       <v:stroke startarrowwidth="narrow" startarrowlength="short" endarrowwidth="narrow" endarrowlength="short" joinstyle="miter"/>
@@ -5477,6 +6893,7 @@
             <w:r>
               <w:rPr>
                 <w:noProof/>
+                <w:lang w:val="en-US"/>
               </w:rPr>
               <mc:AlternateContent>
                 <mc:Choice Requires="wps">
@@ -5524,7 +6941,7 @@
                     </wp:anchor>
                   </w:drawing>
                 </mc:Choice>
-                <mc:Fallback>
+                <mc:Fallback xmlns:cx="http://schemas.microsoft.com/office/drawing/2014/chartex" xmlns:cx1="http://schemas.microsoft.com/office/drawing/2015/9/8/chartex" xmlns:cx2="http://schemas.microsoft.com/office/drawing/2015/10/21/chartex" xmlns:cx3="http://schemas.microsoft.com/office/drawing/2016/5/9/chartex" xmlns:cx4="http://schemas.microsoft.com/office/drawing/2016/5/10/chartex" xmlns:cx5="http://schemas.microsoft.com/office/drawing/2016/5/11/chartex" xmlns:cx6="http://schemas.microsoft.com/office/drawing/2016/5/12/chartex" xmlns:cx7="http://schemas.microsoft.com/office/drawing/2016/5/13/chartex" xmlns:cx8="http://schemas.microsoft.com/office/drawing/2016/5/14/chartex" xmlns:aink="http://schemas.microsoft.com/office/drawing/2016/ink" xmlns:am3d="http://schemas.microsoft.com/office/drawing/2017/model3d" xmlns:w15="http://schemas.microsoft.com/office/word/2012/wordml" xmlns:w16cex="http://schemas.microsoft.com/office/word/2018/wordml/cex" xmlns:w16cid="http://schemas.microsoft.com/office/word/2016/wordml/cid" xmlns:w16="http://schemas.microsoft.com/office/word/2018/wordml" xmlns:w16sdtdh="http://schemas.microsoft.com/office/word/2020/wordml/sdtdatahash" xmlns:w16se="http://schemas.microsoft.com/office/word/2015/wordml/symex">
                   <w:pict>
                     <v:shape w14:anchorId="79EEA1F9" id="Straight Arrow Connector 698457233" o:spid="_x0000_s1026" type="#_x0000_t32" style="position:absolute;margin-left:189pt;margin-top:5pt;width:.75pt;height:118.5pt;flip:x;z-index:251663360;visibility:visible;mso-wrap-style:square;mso-wrap-distance-left:9pt;mso-wrap-distance-top:0;mso-wrap-distance-right:9pt;mso-wrap-distance-bottom:0;mso-position-horizontal:absolute;mso-position-horizontal-relative:text;mso-position-vertical:absolute;mso-position-vertical-relative:text" o:gfxdata="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" strokecolor="black [3200]" strokeweight="2.25pt">
                       <v:stroke startarrowwidth="narrow" startarrowlength="short" endarrowwidth="narrow" endarrowlength="short" joinstyle="miter"/>
@@ -5571,6 +6988,7 @@
             <w:r>
               <w:rPr>
                 <w:noProof/>
+                <w:lang w:val="en-US"/>
               </w:rPr>
               <mc:AlternateContent>
                 <mc:Choice Requires="wps">
@@ -5644,7 +7062,7 @@
                 </mc:Choice>
                 <mc:Fallback>
                   <w:pict>
-                    <v:rect w14:anchorId="178B21B6" id="Rectangle 698457232" o:spid="_x0000_s1027" style="position:absolute;margin-left:295pt;margin-top:9.6pt;width:72.75pt;height:35.95pt;z-index:251664384;visibility:visible;mso-wrap-style:square;mso-wrap-distance-left:9pt;mso-wrap-distance-top:3.6pt;mso-wrap-distance-right:9pt;mso-wrap-distance-bottom:3.6pt;mso-position-horizontal:absolute;mso-position-horizontal-relative:text;mso-position-vertical:absolute;mso-position-vertical-relative:text;v-text-anchor:top" o:gfxdata="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">
+                    <v:rect id="Rectangle 698457232" o:spid="_x0000_s1027" style="position:absolute;margin-left:295pt;margin-top:9.6pt;width:72.75pt;height:35.95pt;z-index:251664384;visibility:visible;mso-wrap-style:square;mso-wrap-distance-left:9pt;mso-wrap-distance-top:3.6pt;mso-wrap-distance-right:9pt;mso-wrap-distance-bottom:3.6pt;mso-position-horizontal:absolute;mso-position-horizontal-relative:text;mso-position-vertical:absolute;mso-position-vertical-relative:text;v-text-anchor:top" o:gfxdata="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">
                       <v:stroke startarrowwidth="narrow" startarrowlength="short" endarrowwidth="narrow" endarrowlength="short"/>
                       <v:textbox inset="2.53958mm,1.2694mm,2.53958mm,1.2694mm">
                         <w:txbxContent>
@@ -6252,7 +7670,6 @@
           <w:bCs/>
           <w:lang w:val="en-US"/>
         </w:rPr>
-        <w:lastRenderedPageBreak/>
         <w:t>${</w:t>
       </w:r>
       <w:proofErr w:type="spellStart"/>
@@ -6283,13 +7700,23 @@
           <w:lang w:val="en-US"/>
         </w:rPr>
       </w:pPr>
+      <w:proofErr w:type="spellStart"/>
       <w:r>
         <w:rPr>
           <w:rFonts w:ascii="Arial" w:eastAsia="Arial" w:hAnsi="Arial" w:cs="Arial"/>
           <w:bCs/>
           <w:lang w:val="en-US"/>
         </w:rPr>
-        <w:t>Dokumentasi ${</w:t>
+        <w:t>Dokumentasi</w:t>
+      </w:r>
+      <w:proofErr w:type="spellEnd"/>
+      <w:r>
+        <w:rPr>
+          <w:rFonts w:ascii="Arial" w:eastAsia="Arial" w:hAnsi="Arial" w:cs="Arial"/>
+          <w:bCs/>
+          <w:lang w:val="en-US"/>
+        </w:rPr>
+        <w:t xml:space="preserve"> ${</w:t>
       </w:r>
       <w:proofErr w:type="spellStart"/>
       <w:r>
@@ -6355,13 +7782,23 @@
           <w:lang w:val="en-US"/>
         </w:rPr>
       </w:pPr>
+      <w:proofErr w:type="spellStart"/>
       <w:r>
         <w:rPr>
           <w:rFonts w:ascii="Arial" w:eastAsia="Arial" w:hAnsi="Arial" w:cs="Arial"/>
           <w:bCs/>
           <w:lang w:val="en-US"/>
         </w:rPr>
-        <w:t>Keterangan: ${</w:t>
+        <w:t>Keterangan</w:t>
+      </w:r>
+      <w:proofErr w:type="spellEnd"/>
+      <w:r>
+        <w:rPr>
+          <w:rFonts w:ascii="Arial" w:eastAsia="Arial" w:hAnsi="Arial" w:cs="Arial"/>
+          <w:bCs/>
+          <w:lang w:val="en-US"/>
+        </w:rPr>
+        <w:t>: ${</w:t>
       </w:r>
       <w:proofErr w:type="spellStart"/>
       <w:r>
@@ -6452,7 +7889,15 @@
           <w:bCs/>
           <w:lang w:val="en-US"/>
         </w:rPr>
-        <w:t>nota_block</w:t>
+        <w:t>nota</w:t>
+      </w:r>
+      <w:r>
+        <w:rPr>
+          <w:rFonts w:ascii="Arial" w:eastAsia="Arial" w:hAnsi="Arial" w:cs="Arial"/>
+          <w:bCs/>
+          <w:lang w:val="en-US"/>
+        </w:rPr>
+        <w:t>_block</w:t>
       </w:r>
       <w:proofErr w:type="spellEnd"/>
       <w:r>
@@ -6479,7 +7924,15 @@
           <w:bCs/>
           <w:lang w:val="en-US"/>
         </w:rPr>
-        <w:t>Nota ${</w:t>
+        <w:t>Nota</w:t>
+      </w:r>
+      <w:r>
+        <w:rPr>
+          <w:rFonts w:ascii="Arial" w:eastAsia="Arial" w:hAnsi="Arial" w:cs="Arial"/>
+          <w:bCs/>
+          <w:lang w:val="en-US"/>
+        </w:rPr>
+        <w:t xml:space="preserve"> ${</w:t>
       </w:r>
       <w:proofErr w:type="spellStart"/>
       <w:r>
@@ -6488,7 +7941,15 @@
           <w:bCs/>
           <w:lang w:val="en-US"/>
         </w:rPr>
-        <w:t>no_nota</w:t>
+        <w:t>no_</w:t>
+      </w:r>
+      <w:r>
+        <w:rPr>
+          <w:rFonts w:ascii="Arial" w:eastAsia="Arial" w:hAnsi="Arial" w:cs="Arial"/>
+          <w:bCs/>
+          <w:lang w:val="en-US"/>
+        </w:rPr>
+        <w:t>nota</w:t>
       </w:r>
       <w:proofErr w:type="spellEnd"/>
       <w:r>
@@ -6524,7 +7985,15 @@
           <w:bCs/>
           <w:lang w:val="en-US"/>
         </w:rPr>
-        <w:t>gambar_nota</w:t>
+        <w:t>gambar_</w:t>
+      </w:r>
+      <w:r>
+        <w:rPr>
+          <w:rFonts w:ascii="Arial" w:eastAsia="Arial" w:hAnsi="Arial" w:cs="Arial"/>
+          <w:bCs/>
+          <w:lang w:val="en-US"/>
+        </w:rPr>
+        <w:t>nota</w:t>
       </w:r>
       <w:proofErr w:type="spellEnd"/>
       <w:r>
@@ -6545,13 +8014,23 @@
           <w:lang w:val="en-US"/>
         </w:rPr>
       </w:pPr>
+      <w:proofErr w:type="spellStart"/>
       <w:r>
         <w:rPr>
           <w:rFonts w:ascii="Arial" w:eastAsia="Arial" w:hAnsi="Arial" w:cs="Arial"/>
           <w:bCs/>
           <w:lang w:val="en-US"/>
         </w:rPr>
-        <w:t>Keterangan: ${</w:t>
+        <w:t>Keterangan</w:t>
+      </w:r>
+      <w:proofErr w:type="spellEnd"/>
+      <w:r>
+        <w:rPr>
+          <w:rFonts w:ascii="Arial" w:eastAsia="Arial" w:hAnsi="Arial" w:cs="Arial"/>
+          <w:bCs/>
+          <w:lang w:val="en-US"/>
+        </w:rPr>
+        <w:t>: ${</w:t>
       </w:r>
       <w:proofErr w:type="spellStart"/>
       <w:r>
@@ -6560,7 +8039,15 @@
           <w:bCs/>
           <w:lang w:val="en-US"/>
         </w:rPr>
-        <w:t>keterangan_nota</w:t>
+        <w:t>keterangan_</w:t>
+      </w:r>
+      <w:r>
+        <w:rPr>
+          <w:rFonts w:ascii="Arial" w:eastAsia="Arial" w:hAnsi="Arial" w:cs="Arial"/>
+          <w:bCs/>
+          <w:lang w:val="en-US"/>
+        </w:rPr>
+        <w:t>nota</w:t>
       </w:r>
       <w:proofErr w:type="spellEnd"/>
       <w:r>
@@ -6596,7 +8083,15 @@
           <w:bCs/>
           <w:lang w:val="en-US"/>
         </w:rPr>
-        <w:t>nota_block</w:t>
+        <w:t>nota</w:t>
+      </w:r>
+      <w:r>
+        <w:rPr>
+          <w:rFonts w:ascii="Arial" w:eastAsia="Arial" w:hAnsi="Arial" w:cs="Arial"/>
+          <w:bCs/>
+          <w:lang w:val="en-US"/>
+        </w:rPr>
+        <w:t>_block</w:t>
       </w:r>
       <w:proofErr w:type="spellEnd"/>
       <w:r>
@@ -6606,6 +8101,14 @@
           <w:lang w:val="en-US"/>
         </w:rPr>
         <w:t>}</w:t>
+      </w:r>
+    </w:p>
+    <w:p>
+      <w:pPr>
+        <w:pStyle w:val="notablock"/>
+      </w:pPr>
+      <w:r>
+        <w:cr/>
       </w:r>
     </w:p>
     <w:sectPr>
@@ -6619,8 +8122,8 @@
 </file>
 
 <file path=word/numbering.xml><?xml version="1.0" encoding="utf-8"?>
-<w:numbering xmlns:wpc="http://schemas.microsoft.com/office/word/2010/wordprocessingCanvas" xmlns:cx="http://schemas.microsoft.com/office/drawing/2014/chartex" xmlns:cx1="http://schemas.microsoft.com/office/drawing/2015/9/8/chartex" xmlns:cx2="http://schemas.microsoft.com/office/drawing/2015/10/21/chartex" xmlns:cx3="http://schemas.microsoft.com/office/drawing/2016/5/9/chartex" xmlns:cx4="http://schemas.microsoft.com/office/drawing/2016/5/10/chartex" xmlns:cx5="http://schemas.microsoft.com/office/drawing/2016/5/11/chartex" xmlns:cx6="http://schemas.microsoft.com/office/drawing/2016/5/12/chartex" xmlns:cx7="http://schemas.microsoft.com/office/drawing/2016/5/13/chartex" xmlns:cx8="http://schemas.microsoft.com/office/drawing/2016/5/14/chartex" xmlns:mc="http://schemas.openxmlformats.org/markup-compatibility/2006" xmlns:aink="http://schemas.microsoft.com/office/drawing/2016/ink" xmlns:am3d="http://schemas.microsoft.com/office/drawing/2017/model3d" xmlns:o="urn:schemas-microsoft-com:office:office" xmlns:r="http://schemas.openxmlformats.org/officeDocument/2006/relationships" xmlns:m="http://schemas.openxmlformats.org/officeDocument/2006/math" xmlns:v="urn:schemas-microsoft-com:vml" xmlns:wp14="http://schemas.microsoft.com/office/word/2010/wordprocessingDrawing" xmlns:wp="http://schemas.openxmlformats.org/drawingml/2006/wordprocessingDrawing" xmlns:w10="urn:schemas-microsoft-com:office:word" xmlns:w="http://schemas.openxmlformats.org/wordprocessingml/2006/main" xmlns:w14="http://schemas.microsoft.com/office/word/2010/wordml" xmlns:w15="http://schemas.microsoft.com/office/word/2012/wordml" xmlns:w16cex="http://schemas.microsoft.com/office/word/2018/wordml/cex" xmlns:w16cid="http://schemas.microsoft.com/office/word/2016/wordml/cid" xmlns:w16="http://schemas.microsoft.com/office/word/2018/wordml" xmlns:w16sdtdh="http://schemas.microsoft.com/office/word/2020/wordml/sdtdatahash" xmlns:w16se="http://schemas.microsoft.com/office/word/2015/wordml/symex" xmlns:wpg="http://schemas.microsoft.com/office/word/2010/wordprocessingGroup" xmlns:wpi="http://schemas.microsoft.com/office/word/2010/wordprocessingInk" xmlns:wne="http://schemas.microsoft.com/office/word/2006/wordml" xmlns:wps="http://schemas.microsoft.com/office/word/2010/wordprocessingShape" mc:Ignorable="w14 w15 w16se w16cid w16 w16cex w16sdtdh wp14">
-  <w:abstractNum w:abstractNumId="0" w15:restartNumberingAfterBreak="0">
+<w:numbering xmlns:wpc="http://schemas.microsoft.com/office/word/2010/wordprocessingCanvas" xmlns:mc="http://schemas.openxmlformats.org/markup-compatibility/2006" xmlns:o="urn:schemas-microsoft-com:office:office" xmlns:r="http://schemas.openxmlformats.org/officeDocument/2006/relationships" xmlns:m="http://schemas.openxmlformats.org/officeDocument/2006/math" xmlns:v="urn:schemas-microsoft-com:vml" xmlns:wp14="http://schemas.microsoft.com/office/word/2010/wordprocessingDrawing" xmlns:wp="http://schemas.openxmlformats.org/drawingml/2006/wordprocessingDrawing" xmlns:w10="urn:schemas-microsoft-com:office:word" xmlns:w="http://schemas.openxmlformats.org/wordprocessingml/2006/main" xmlns:w14="http://schemas.microsoft.com/office/word/2010/wordml" xmlns:wpg="http://schemas.microsoft.com/office/word/2010/wordprocessingGroup" xmlns:wpi="http://schemas.microsoft.com/office/word/2010/wordprocessingInk" xmlns:wne="http://schemas.microsoft.com/office/word/2006/wordml" xmlns:wps="http://schemas.microsoft.com/office/word/2010/wordprocessingShape" mc:Ignorable="w14 wp14">
+  <w:abstractNum w:abstractNumId="0">
     <w:nsid w:val="09831F8D"/>
     <w:multiLevelType w:val="multilevel"/>
     <w:tmpl w:val="54FE2820"/>
@@ -6706,7 +8209,7 @@
       </w:pPr>
     </w:lvl>
   </w:abstractNum>
-  <w:abstractNum w:abstractNumId="1" w15:restartNumberingAfterBreak="0">
+  <w:abstractNum w:abstractNumId="1">
     <w:nsid w:val="358E54CA"/>
     <w:multiLevelType w:val="multilevel"/>
     <w:tmpl w:val="42A2BDE0"/>
@@ -6792,7 +8295,7 @@
       </w:pPr>
     </w:lvl>
   </w:abstractNum>
-  <w:abstractNum w:abstractNumId="2" w15:restartNumberingAfterBreak="0">
+  <w:abstractNum w:abstractNumId="2">
     <w:nsid w:val="72E631DA"/>
     <w:multiLevelType w:val="multilevel"/>
     <w:tmpl w:val="52444A9A"/>
@@ -6918,7 +8421,7 @@
 </file>
 
 <file path=word/styles.xml><?xml version="1.0" encoding="utf-8"?>
-<w:styles xmlns:mc="http://schemas.openxmlformats.org/markup-compatibility/2006" xmlns:r="http://schemas.openxmlformats.org/officeDocument/2006/relationships" xmlns:w="http://schemas.openxmlformats.org/wordprocessingml/2006/main" xmlns:w14="http://schemas.microsoft.com/office/word/2010/wordml" xmlns:w15="http://schemas.microsoft.com/office/word/2012/wordml" xmlns:w16cex="http://schemas.microsoft.com/office/word/2018/wordml/cex" xmlns:w16cid="http://schemas.microsoft.com/office/word/2016/wordml/cid" xmlns:w16="http://schemas.microsoft.com/office/word/2018/wordml" xmlns:w16sdtdh="http://schemas.microsoft.com/office/word/2020/wordml/sdtdatahash" xmlns:w16se="http://schemas.microsoft.com/office/word/2015/wordml/symex" mc:Ignorable="w14 w15 w16se w16cid w16 w16cex w16sdtdh">
+<w:styles xmlns:mc="http://schemas.openxmlformats.org/markup-compatibility/2006" xmlns:r="http://schemas.openxmlformats.org/officeDocument/2006/relationships" xmlns:w="http://schemas.openxmlformats.org/wordprocessingml/2006/main" xmlns:w14="http://schemas.microsoft.com/office/word/2010/wordml" mc:Ignorable="w14">
   <w:docDefaults>
     <w:rPrDefault>
       <w:rPr>
@@ -6934,387 +8437,149 @@
       </w:pPr>
     </w:pPrDefault>
   </w:docDefaults>
-  <w:latentStyles w:defLockedState="0" w:defUIPriority="99" w:defSemiHidden="0" w:defUnhideWhenUsed="0" w:defQFormat="0" w:count="376">
-    <w:lsdException w:name="Normal" w:uiPriority="0" w:qFormat="1"/>
-    <w:lsdException w:name="heading 1" w:uiPriority="9" w:qFormat="1"/>
-    <w:lsdException w:name="heading 2" w:semiHidden="1" w:uiPriority="9" w:unhideWhenUsed="1" w:qFormat="1"/>
-    <w:lsdException w:name="heading 3" w:semiHidden="1" w:uiPriority="9" w:unhideWhenUsed="1" w:qFormat="1"/>
-    <w:lsdException w:name="heading 4" w:semiHidden="1" w:uiPriority="9" w:unhideWhenUsed="1" w:qFormat="1"/>
-    <w:lsdException w:name="heading 5" w:semiHidden="1" w:uiPriority="9" w:unhideWhenUsed="1" w:qFormat="1"/>
-    <w:lsdException w:name="heading 6" w:semiHidden="1" w:uiPriority="9" w:unhideWhenUsed="1" w:qFormat="1"/>
-    <w:lsdException w:name="heading 7" w:semiHidden="1" w:uiPriority="9" w:unhideWhenUsed="1" w:qFormat="1"/>
-    <w:lsdException w:name="heading 8" w:semiHidden="1" w:uiPriority="9" w:unhideWhenUsed="1" w:qFormat="1"/>
-    <w:lsdException w:name="heading 9" w:semiHidden="1" w:uiPriority="9" w:unhideWhenUsed="1" w:qFormat="1"/>
-    <w:lsdException w:name="index 1" w:semiHidden="1" w:unhideWhenUsed="1"/>
-    <w:lsdException w:name="index 2" w:semiHidden="1" w:unhideWhenUsed="1"/>
-    <w:lsdException w:name="index 3" w:semiHidden="1" w:unhideWhenUsed="1"/>
-    <w:lsdException w:name="index 4" w:semiHidden="1" w:unhideWhenUsed="1"/>
-    <w:lsdException w:name="index 5" w:semiHidden="1" w:unhideWhenUsed="1"/>
-    <w:lsdException w:name="index 6" w:semiHidden="1" w:unhideWhenUsed="1"/>
-    <w:lsdException w:name="index 7" w:semiHidden="1" w:unhideWhenUsed="1"/>
-    <w:lsdException w:name="index 8" w:semiHidden="1" w:unhideWhenUsed="1"/>
-    <w:lsdException w:name="index 9" w:semiHidden="1" w:unhideWhenUsed="1"/>
-    <w:lsdException w:name="toc 1" w:semiHidden="1" w:uiPriority="39" w:unhideWhenUsed="1"/>
-    <w:lsdException w:name="toc 2" w:semiHidden="1" w:uiPriority="39" w:unhideWhenUsed="1"/>
-    <w:lsdException w:name="toc 3" w:semiHidden="1" w:uiPriority="39" w:unhideWhenUsed="1"/>
-    <w:lsdException w:name="toc 4" w:semiHidden="1" w:uiPriority="39" w:unhideWhenUsed="1"/>
-    <w:lsdException w:name="toc 5" w:semiHidden="1" w:uiPriority="39" w:unhideWhenUsed="1"/>
-    <w:lsdException w:name="toc 6" w:semiHidden="1" w:uiPriority="39" w:unhideWhenUsed="1"/>
-    <w:lsdException w:name="toc 7" w:semiHidden="1" w:uiPriority="39" w:unhideWhenUsed="1"/>
-    <w:lsdException w:name="toc 8" w:semiHidden="1" w:uiPriority="39" w:unhideWhenUsed="1"/>
-    <w:lsdException w:name="toc 9" w:semiHidden="1" w:uiPriority="39" w:unhideWhenUsed="1"/>
-    <w:lsdException w:name="Normal Indent" w:semiHidden="1" w:unhideWhenUsed="1"/>
-    <w:lsdException w:name="footnote text" w:semiHidden="1" w:unhideWhenUsed="1"/>
-    <w:lsdException w:name="annotation text" w:semiHidden="1" w:unhideWhenUsed="1"/>
-    <w:lsdException w:name="header" w:semiHidden="1" w:unhideWhenUsed="1"/>
-    <w:lsdException w:name="footer" w:semiHidden="1" w:unhideWhenUsed="1"/>
-    <w:lsdException w:name="index heading" w:semiHidden="1" w:unhideWhenUsed="1"/>
-    <w:lsdException w:name="caption" w:semiHidden="1" w:uiPriority="35" w:unhideWhenUsed="1" w:qFormat="1"/>
-    <w:lsdException w:name="table of figures" w:semiHidden="1" w:unhideWhenUsed="1"/>
-    <w:lsdException w:name="envelope address" w:semiHidden="1" w:unhideWhenUsed="1"/>
-    <w:lsdException w:name="envelope return" w:semiHidden="1" w:unhideWhenUsed="1"/>
-    <w:lsdException w:name="footnote reference" w:semiHidden="1" w:unhideWhenUsed="1"/>
-    <w:lsdException w:name="annotation reference" w:semiHidden="1" w:unhideWhenUsed="1"/>
-    <w:lsdException w:name="line number" w:semiHidden="1" w:unhideWhenUsed="1"/>
-    <w:lsdException w:name="page number" w:semiHidden="1" w:unhideWhenUsed="1"/>
-    <w:lsdException w:name="endnote reference" w:semiHidden="1" w:unhideWhenUsed="1"/>
-    <w:lsdException w:name="endnote text" w:semiHidden="1" w:unhideWhenUsed="1"/>
-    <w:lsdException w:name="table of authorities" w:semiHidden="1" w:unhideWhenUsed="1"/>
-    <w:lsdException w:name="macro" w:semiHidden="1" w:unhideWhenUsed="1"/>
-    <w:lsdException w:name="toa heading" w:semiHidden="1" w:unhideWhenUsed="1"/>
-    <w:lsdException w:name="List" w:semiHidden="1" w:unhideWhenUsed="1"/>
-    <w:lsdException w:name="List Bullet" w:semiHidden="1" w:unhideWhenUsed="1"/>
-    <w:lsdException w:name="List Number" w:semiHidden="1" w:unhideWhenUsed="1"/>
-    <w:lsdException w:name="List 2" w:semiHidden="1" w:unhideWhenUsed="1"/>
-    <w:lsdException w:name="List 3" w:semiHidden="1" w:unhideWhenUsed="1"/>
-    <w:lsdException w:name="List 4" w:semiHidden="1" w:unhideWhenUsed="1"/>
-    <w:lsdException w:name="List 5" w:semiHidden="1" w:unhideWhenUsed="1"/>
-    <w:lsdException w:name="List Bullet 2" w:semiHidden="1" w:unhideWhenUsed="1"/>
-    <w:lsdException w:name="List Bullet 3" w:semiHidden="1" w:unhideWhenUsed="1"/>
-    <w:lsdException w:name="List Bullet 4" w:semiHidden="1" w:unhideWhenUsed="1"/>
-    <w:lsdException w:name="List Bullet 5" w:semiHidden="1" w:unhideWhenUsed="1"/>
-    <w:lsdException w:name="List Number 2" w:semiHidden="1" w:unhideWhenUsed="1"/>
-    <w:lsdException w:name="List Number 3" w:semiHidden="1" w:unhideWhenUsed="1"/>
-    <w:lsdException w:name="List Number 4" w:semiHidden="1" w:unhideWhenUsed="1"/>
-    <w:lsdException w:name="List Number 5" w:semiHidden="1" w:unhideWhenUsed="1"/>
-    <w:lsdException w:name="Title" w:uiPriority="10" w:qFormat="1"/>
-    <w:lsdException w:name="Closing" w:semiHidden="1" w:unhideWhenUsed="1"/>
-    <w:lsdException w:name="Signature" w:semiHidden="1" w:unhideWhenUsed="1"/>
-    <w:lsdException w:name="Default Paragraph Font" w:semiHidden="1" w:uiPriority="1" w:unhideWhenUsed="1"/>
-    <w:lsdException w:name="Body Text" w:semiHidden="1" w:unhideWhenUsed="1"/>
-    <w:lsdException w:name="Body Text Indent" w:semiHidden="1" w:unhideWhenUsed="1"/>
-    <w:lsdException w:name="List Continue" w:semiHidden="1" w:unhideWhenUsed="1"/>
-    <w:lsdException w:name="List Continue 2" w:semiHidden="1" w:unhideWhenUsed="1"/>
-    <w:lsdException w:name="List Continue 3" w:semiHidden="1" w:unhideWhenUsed="1"/>
-    <w:lsdException w:name="List Continue 4" w:semiHidden="1" w:unhideWhenUsed="1"/>
-    <w:lsdException w:name="List Continue 5" w:semiHidden="1" w:unhideWhenUsed="1"/>
-    <w:lsdException w:name="Message Header" w:semiHidden="1" w:unhideWhenUsed="1"/>
-    <w:lsdException w:name="Subtitle" w:uiPriority="11" w:qFormat="1"/>
-    <w:lsdException w:name="Salutation" w:semiHidden="1" w:unhideWhenUsed="1"/>
-    <w:lsdException w:name="Date" w:semiHidden="1" w:unhideWhenUsed="1"/>
-    <w:lsdException w:name="Body Text First Indent" w:semiHidden="1" w:unhideWhenUsed="1"/>
-    <w:lsdException w:name="Body Text First Indent 2" w:semiHidden="1" w:unhideWhenUsed="1"/>
-    <w:lsdException w:name="Note Heading" w:semiHidden="1" w:unhideWhenUsed="1"/>
-    <w:lsdException w:name="Body Text 2" w:semiHidden="1" w:unhideWhenUsed="1"/>
-    <w:lsdException w:name="Body Text 3" w:semiHidden="1" w:unhideWhenUsed="1"/>
-    <w:lsdException w:name="Body Text Indent 2" w:semiHidden="1" w:unhideWhenUsed="1"/>
-    <w:lsdException w:name="Body Text Indent 3" w:semiHidden="1" w:unhideWhenUsed="1"/>
-    <w:lsdException w:name="Block Text" w:semiHidden="1" w:unhideWhenUsed="1"/>
-    <w:lsdException w:name="Hyperlink" w:semiHidden="1" w:unhideWhenUsed="1"/>
-    <w:lsdException w:name="FollowedHyperlink" w:semiHidden="1" w:unhideWhenUsed="1"/>
-    <w:lsdException w:name="Strong" w:uiPriority="22" w:qFormat="1"/>
-    <w:lsdException w:name="Emphasis" w:uiPriority="20" w:qFormat="1"/>
-    <w:lsdException w:name="Document Map" w:semiHidden="1" w:unhideWhenUsed="1"/>
-    <w:lsdException w:name="Plain Text" w:semiHidden="1" w:unhideWhenUsed="1"/>
-    <w:lsdException w:name="E-mail Signature" w:semiHidden="1" w:unhideWhenUsed="1"/>
-    <w:lsdException w:name="HTML Top of Form" w:semiHidden="1" w:unhideWhenUsed="1"/>
-    <w:lsdException w:name="HTML Bottom of Form" w:semiHidden="1" w:unhideWhenUsed="1"/>
-    <w:lsdException w:name="Normal (Web)" w:semiHidden="1" w:unhideWhenUsed="1"/>
-    <w:lsdException w:name="HTML Acronym" w:semiHidden="1" w:unhideWhenUsed="1"/>
-    <w:lsdException w:name="HTML Address" w:semiHidden="1" w:unhideWhenUsed="1"/>
-    <w:lsdException w:name="HTML Cite" w:semiHidden="1" w:unhideWhenUsed="1"/>
-    <w:lsdException w:name="HTML Code" w:semiHidden="1" w:unhideWhenUsed="1"/>
-    <w:lsdException w:name="HTML Definition" w:semiHidden="1" w:unhideWhenUsed="1"/>
-    <w:lsdException w:name="HTML Keyboard" w:semiHidden="1" w:unhideWhenUsed="1"/>
-    <w:lsdException w:name="HTML Preformatted" w:semiHidden="1" w:unhideWhenUsed="1"/>
-    <w:lsdException w:name="HTML Sample" w:semiHidden="1" w:unhideWhenUsed="1"/>
-    <w:lsdException w:name="HTML Typewriter" w:semiHidden="1" w:unhideWhenUsed="1"/>
-    <w:lsdException w:name="HTML Variable" w:semiHidden="1" w:unhideWhenUsed="1"/>
-    <w:lsdException w:name="Normal Table" w:semiHidden="1" w:unhideWhenUsed="1"/>
-    <w:lsdException w:name="annotation subject" w:semiHidden="1" w:unhideWhenUsed="1"/>
-    <w:lsdException w:name="No List" w:semiHidden="1" w:unhideWhenUsed="1"/>
-    <w:lsdException w:name="Outline List 1" w:semiHidden="1" w:unhideWhenUsed="1"/>
-    <w:lsdException w:name="Outline List 2" w:semiHidden="1" w:unhideWhenUsed="1"/>
-    <w:lsdException w:name="Outline List 3" w:semiHidden="1" w:unhideWhenUsed="1"/>
-    <w:lsdException w:name="Table Simple 1" w:semiHidden="1" w:unhideWhenUsed="1"/>
-    <w:lsdException w:name="Table Simple 2" w:semiHidden="1" w:unhideWhenUsed="1"/>
-    <w:lsdException w:name="Table Simple 3" w:semiHidden="1" w:unhideWhenUsed="1"/>
-    <w:lsdException w:name="Table Classic 1" w:semiHidden="1" w:unhideWhenUsed="1"/>
-    <w:lsdException w:name="Table Classic 2" w:semiHidden="1" w:unhideWhenUsed="1"/>
-    <w:lsdException w:name="Table Classic 3" w:semiHidden="1" w:unhideWhenUsed="1"/>
-    <w:lsdException w:name="Table Classic 4" w:semiHidden="1" w:unhideWhenUsed="1"/>
-    <w:lsdException w:name="Table Colorful 1" w:semiHidden="1" w:unhideWhenUsed="1"/>
-    <w:lsdException w:name="Table Colorful 2" w:semiHidden="1" w:unhideWhenUsed="1"/>
-    <w:lsdException w:name="Table Colorful 3" w:semiHidden="1" w:unhideWhenUsed="1"/>
-    <w:lsdException w:name="Table Columns 1" w:semiHidden="1" w:unhideWhenUsed="1"/>
-    <w:lsdException w:name="Table Columns 2" w:semiHidden="1" w:unhideWhenUsed="1"/>
-    <w:lsdException w:name="Table Columns 3" w:semiHidden="1" w:unhideWhenUsed="1"/>
-    <w:lsdException w:name="Table Columns 4" w:semiHidden="1" w:unhideWhenUsed="1"/>
-    <w:lsdException w:name="Table Columns 5" w:semiHidden="1" w:unhideWhenUsed="1"/>
-    <w:lsdException w:name="Table Grid 1" w:semiHidden="1" w:unhideWhenUsed="1"/>
-    <w:lsdException w:name="Table Grid 2" w:semiHidden="1" w:unhideWhenUsed="1"/>
-    <w:lsdException w:name="Table Grid 3" w:semiHidden="1" w:unhideWhenUsed="1"/>
-    <w:lsdException w:name="Table Grid 4" w:semiHidden="1" w:unhideWhenUsed="1"/>
-    <w:lsdException w:name="Table Grid 5" w:semiHidden="1" w:unhideWhenUsed="1"/>
-    <w:lsdException w:name="Table Grid 6" w:semiHidden="1" w:unhideWhenUsed="1"/>
-    <w:lsdException w:name="Table Grid 7" w:semiHidden="1" w:unhideWhenUsed="1"/>
-    <w:lsdException w:name="Table Grid 8" w:semiHidden="1" w:unhideWhenUsed="1"/>
-    <w:lsdException w:name="Table List 1" w:semiHidden="1" w:unhideWhenUsed="1"/>
-    <w:lsdException w:name="Table List 2" w:semiHidden="1" w:unhideWhenUsed="1"/>
-    <w:lsdException w:name="Table List 3" w:semiHidden="1" w:unhideWhenUsed="1"/>
-    <w:lsdException w:name="Table List 4" w:semiHidden="1" w:unhideWhenUsed="1"/>
-    <w:lsdException w:name="Table List 5" w:semiHidden="1" w:unhideWhenUsed="1"/>
-    <w:lsdException w:name="Table List 6" w:semiHidden="1" w:unhideWhenUsed="1"/>
-    <w:lsdException w:name="Table List 7" w:semiHidden="1" w:unhideWhenUsed="1"/>
-    <w:lsdException w:name="Table List 8" w:semiHidden="1" w:unhideWhenUsed="1"/>
-    <w:lsdException w:name="Table 3D effects 1" w:semiHidden="1" w:unhideWhenUsed="1"/>
-    <w:lsdException w:name="Table 3D effects 2" w:semiHidden="1" w:unhideWhenUsed="1"/>
-    <w:lsdException w:name="Table 3D effects 3" w:semiHidden="1" w:unhideWhenUsed="1"/>
-    <w:lsdException w:name="Table Contemporary" w:semiHidden="1" w:unhideWhenUsed="1"/>
-    <w:lsdException w:name="Table Elegant" w:semiHidden="1" w:unhideWhenUsed="1"/>
-    <w:lsdException w:name="Table Professional" w:semiHidden="1" w:unhideWhenUsed="1"/>
-    <w:lsdException w:name="Table Subtle 1" w:semiHidden="1" w:unhideWhenUsed="1"/>
-    <w:lsdException w:name="Table Subtle 2" w:semiHidden="1" w:unhideWhenUsed="1"/>
-    <w:lsdException w:name="Table Web 1" w:semiHidden="1" w:unhideWhenUsed="1"/>
-    <w:lsdException w:name="Table Web 2" w:semiHidden="1" w:unhideWhenUsed="1"/>
-    <w:lsdException w:name="Table Web 3" w:semiHidden="1" w:unhideWhenUsed="1"/>
-    <w:lsdException w:name="Balloon Text" w:semiHidden="1" w:unhideWhenUsed="1"/>
-    <w:lsdException w:name="Table Grid" w:uiPriority="39"/>
-    <w:lsdException w:name="Table Theme" w:semiHidden="1" w:unhideWhenUsed="1"/>
-    <w:lsdException w:name="Placeholder Text" w:semiHidden="1"/>
-    <w:lsdException w:name="No Spacing" w:uiPriority="1" w:qFormat="1"/>
-    <w:lsdException w:name="Light Shading" w:uiPriority="60"/>
-    <w:lsdException w:name="Light List" w:uiPriority="61"/>
-    <w:lsdException w:name="Light Grid" w:uiPriority="62"/>
-    <w:lsdException w:name="Medium Shading 1" w:uiPriority="63"/>
-    <w:lsdException w:name="Medium Shading 2" w:uiPriority="64"/>
-    <w:lsdException w:name="Medium List 1" w:uiPriority="65"/>
-    <w:lsdException w:name="Medium List 2" w:uiPriority="66"/>
-    <w:lsdException w:name="Medium Grid 1" w:uiPriority="67"/>
-    <w:lsdException w:name="Medium Grid 2" w:uiPriority="68"/>
-    <w:lsdException w:name="Medium Grid 3" w:uiPriority="69"/>
-    <w:lsdException w:name="Dark List" w:uiPriority="70"/>
-    <w:lsdException w:name="Colorful Shading" w:uiPriority="71"/>
-    <w:lsdException w:name="Colorful List" w:uiPriority="72"/>
-    <w:lsdException w:name="Colorful Grid" w:uiPriority="73"/>
-    <w:lsdException w:name="Light Shading Accent 1" w:uiPriority="60"/>
-    <w:lsdException w:name="Light List Accent 1" w:uiPriority="61"/>
-    <w:lsdException w:name="Light Grid Accent 1" w:uiPriority="62"/>
-    <w:lsdException w:name="Medium Shading 1 Accent 1" w:uiPriority="63"/>
-    <w:lsdException w:name="Medium Shading 2 Accent 1" w:uiPriority="64"/>
-    <w:lsdException w:name="Medium List 1 Accent 1" w:uiPriority="65"/>
-    <w:lsdException w:name="Revision" w:semiHidden="1"/>
-    <w:lsdException w:name="List Paragraph" w:uiPriority="34" w:qFormat="1"/>
-    <w:lsdException w:name="Quote" w:uiPriority="29" w:qFormat="1"/>
-    <w:lsdException w:name="Intense Quote" w:uiPriority="30" w:qFormat="1"/>
-    <w:lsdException w:name="Medium List 2 Accent 1" w:uiPriority="66"/>
-    <w:lsdException w:name="Medium Grid 1 Accent 1" w:uiPriority="67"/>
-    <w:lsdException w:name="Medium Grid 2 Accent 1" w:uiPriority="68"/>
-    <w:lsdException w:name="Medium Grid 3 Accent 1" w:uiPriority="69"/>
-    <w:lsdException w:name="Dark List Accent 1" w:uiPriority="70"/>
-    <w:lsdException w:name="Colorful Shading Accent 1" w:uiPriority="71"/>
-    <w:lsdException w:name="Colorful List Accent 1" w:uiPriority="72"/>
-    <w:lsdException w:name="Colorful Grid Accent 1" w:uiPriority="73"/>
-    <w:lsdException w:name="Light Shading Accent 2" w:uiPriority="60"/>
-    <w:lsdException w:name="Light List Accent 2" w:uiPriority="61"/>
-    <w:lsdException w:name="Light Grid Accent 2" w:uiPriority="62"/>
-    <w:lsdException w:name="Medium Shading 1 Accent 2" w:uiPriority="63"/>
-    <w:lsdException w:name="Medium Shading 2 Accent 2" w:uiPriority="64"/>
-    <w:lsdException w:name="Medium List 1 Accent 2" w:uiPriority="65"/>
-    <w:lsdException w:name="Medium List 2 Accent 2" w:uiPriority="66"/>
-    <w:lsdException w:name="Medium Grid 1 Accent 2" w:uiPriority="67"/>
-    <w:lsdException w:name="Medium Grid 2 Accent 2" w:uiPriority="68"/>
-    <w:lsdException w:name="Medium Grid 3 Accent 2" w:uiPriority="69"/>
-    <w:lsdException w:name="Dark List Accent 2" w:uiPriority="70"/>
-    <w:lsdException w:name="Colorful Shading Accent 2" w:uiPriority="71"/>
-    <w:lsdException w:name="Colorful List Accent 2" w:uiPriority="72"/>
-    <w:lsdException w:name="Colorful Grid Accent 2" w:uiPriority="73"/>
-    <w:lsdException w:name="Light Shading Accent 3" w:uiPriority="60"/>
-    <w:lsdException w:name="Light List Accent 3" w:uiPriority="61"/>
-    <w:lsdException w:name="Light Grid Accent 3" w:uiPriority="62"/>
-    <w:lsdException w:name="Medium Shading 1 Accent 3" w:uiPriority="63"/>
-    <w:lsdException w:name="Medium Shading 2 Accent 3" w:uiPriority="64"/>
-    <w:lsdException w:name="Medium List 1 Accent 3" w:uiPriority="65"/>
-    <w:lsdException w:name="Medium List 2 Accent 3" w:uiPriority="66"/>
-    <w:lsdException w:name="Medium Grid 1 Accent 3" w:uiPriority="67"/>
-    <w:lsdException w:name="Medium Grid 2 Accent 3" w:uiPriority="68"/>
-    <w:lsdException w:name="Medium Grid 3 Accent 3" w:uiPriority="69"/>
-    <w:lsdException w:name="Dark List Accent 3" w:uiPriority="70"/>
-    <w:lsdException w:name="Colorful Shading Accent 3" w:uiPriority="71"/>
-    <w:lsdException w:name="Colorful List Accent 3" w:uiPriority="72"/>
-    <w:lsdException w:name="Colorful Grid Accent 3" w:uiPriority="73"/>
-    <w:lsdException w:name="Light Shading Accent 4" w:uiPriority="60"/>
-    <w:lsdException w:name="Light List Accent 4" w:uiPriority="61"/>
-    <w:lsdException w:name="Light Grid Accent 4" w:uiPriority="62"/>
-    <w:lsdException w:name="Medium Shading 1 Accent 4" w:uiPriority="63"/>
-    <w:lsdException w:name="Medium Shading 2 Accent 4" w:uiPriority="64"/>
-    <w:lsdException w:name="Medium List 1 Accent 4" w:uiPriority="65"/>
-    <w:lsdException w:name="Medium List 2 Accent 4" w:uiPriority="66"/>
-    <w:lsdException w:name="Medium Grid 1 Accent 4" w:uiPriority="67"/>
-    <w:lsdException w:name="Medium Grid 2 Accent 4" w:uiPriority="68"/>
-    <w:lsdException w:name="Medium Grid 3 Accent 4" w:uiPriority="69"/>
-    <w:lsdException w:name="Dark List Accent 4" w:uiPriority="70"/>
-    <w:lsdException w:name="Colorful Shading Accent 4" w:uiPriority="71"/>
-    <w:lsdException w:name="Colorful List Accent 4" w:uiPriority="72"/>
-    <w:lsdException w:name="Colorful Grid Accent 4" w:uiPriority="73"/>
-    <w:lsdException w:name="Light Shading Accent 5" w:uiPriority="60"/>
-    <w:lsdException w:name="Light List Accent 5" w:uiPriority="61"/>
-    <w:lsdException w:name="Light Grid Accent 5" w:uiPriority="62"/>
-    <w:lsdException w:name="Medium Shading 1 Accent 5" w:uiPriority="63"/>
-    <w:lsdException w:name="Medium Shading 2 Accent 5" w:uiPriority="64"/>
-    <w:lsdException w:name="Medium List 1 Accent 5" w:uiPriority="65"/>
-    <w:lsdException w:name="Medium List 2 Accent 5" w:uiPriority="66"/>
-    <w:lsdException w:name="Medium Grid 1 Accent 5" w:uiPriority="67"/>
-    <w:lsdException w:name="Medium Grid 2 Accent 5" w:uiPriority="68"/>
-    <w:lsdException w:name="Medium Grid 3 Accent 5" w:uiPriority="69"/>
-    <w:lsdException w:name="Dark List Accent 5" w:uiPriority="70"/>
-    <w:lsdException w:name="Colorful Shading Accent 5" w:uiPriority="71"/>
-    <w:lsdException w:name="Colorful List Accent 5" w:uiPriority="72"/>
-    <w:lsdException w:name="Colorful Grid Accent 5" w:uiPriority="73"/>
-    <w:lsdException w:name="Light Shading Accent 6" w:uiPriority="60"/>
-    <w:lsdException w:name="Light List Accent 6" w:uiPriority="61"/>
-    <w:lsdException w:name="Light Grid Accent 6" w:uiPriority="62"/>
-    <w:lsdException w:name="Medium Shading 1 Accent 6" w:uiPriority="63"/>
-    <w:lsdException w:name="Medium Shading 2 Accent 6" w:uiPriority="64"/>
-    <w:lsdException w:name="Medium List 1 Accent 6" w:uiPriority="65"/>
-    <w:lsdException w:name="Medium List 2 Accent 6" w:uiPriority="66"/>
-    <w:lsdException w:name="Medium Grid 1 Accent 6" w:uiPriority="67"/>
-    <w:lsdException w:name="Medium Grid 2 Accent 6" w:uiPriority="68"/>
-    <w:lsdException w:name="Medium Grid 3 Accent 6" w:uiPriority="69"/>
-    <w:lsdException w:name="Dark List Accent 6" w:uiPriority="70"/>
-    <w:lsdException w:name="Colorful Shading Accent 6" w:uiPriority="71"/>
-    <w:lsdException w:name="Colorful List Accent 6" w:uiPriority="72"/>
-    <w:lsdException w:name="Colorful Grid Accent 6" w:uiPriority="73"/>
-    <w:lsdException w:name="Subtle Emphasis" w:uiPriority="19" w:qFormat="1"/>
-    <w:lsdException w:name="Intense Emphasis" w:uiPriority="21" w:qFormat="1"/>
-    <w:lsdException w:name="Subtle Reference" w:uiPriority="31" w:qFormat="1"/>
-    <w:lsdException w:name="Intense Reference" w:uiPriority="32" w:qFormat="1"/>
-    <w:lsdException w:name="Book Title" w:uiPriority="33" w:qFormat="1"/>
-    <w:lsdException w:name="Bibliography" w:semiHidden="1" w:uiPriority="37" w:unhideWhenUsed="1"/>
-    <w:lsdException w:name="TOC Heading" w:semiHidden="1" w:uiPriority="39" w:unhideWhenUsed="1" w:qFormat="1"/>
-    <w:lsdException w:name="Plain Table 1" w:uiPriority="41"/>
-    <w:lsdException w:name="Plain Table 2" w:uiPriority="42"/>
-    <w:lsdException w:name="Plain Table 3" w:uiPriority="43"/>
-    <w:lsdException w:name="Plain Table 4" w:uiPriority="44"/>
-    <w:lsdException w:name="Plain Table 5" w:uiPriority="45"/>
-    <w:lsdException w:name="Grid Table Light" w:uiPriority="40"/>
-    <w:lsdException w:name="Grid Table 1 Light" w:uiPriority="46"/>
-    <w:lsdException w:name="Grid Table 2" w:uiPriority="47"/>
-    <w:lsdException w:name="Grid Table 3" w:uiPriority="48"/>
-    <w:lsdException w:name="Grid Table 4" w:uiPriority="49"/>
-    <w:lsdException w:name="Grid Table 5 Dark" w:uiPriority="50"/>
-    <w:lsdException w:name="Grid Table 6 Colorful" w:uiPriority="51"/>
-    <w:lsdException w:name="Grid Table 7 Colorful" w:uiPriority="52"/>
-    <w:lsdException w:name="Grid Table 1 Light Accent 1" w:uiPriority="46"/>
-    <w:lsdException w:name="Grid Table 2 Accent 1" w:uiPriority="47"/>
-    <w:lsdException w:name="Grid Table 3 Accent 1" w:uiPriority="48"/>
-    <w:lsdException w:name="Grid Table 4 Accent 1" w:uiPriority="49"/>
-    <w:lsdException w:name="Grid Table 5 Dark Accent 1" w:uiPriority="50"/>
-    <w:lsdException w:name="Grid Table 6 Colorful Accent 1" w:uiPriority="51"/>
-    <w:lsdException w:name="Grid Table 7 Colorful Accent 1" w:uiPriority="52"/>
-    <w:lsdException w:name="Grid Table 1 Light Accent 2" w:uiPriority="46"/>
-    <w:lsdException w:name="Grid Table 2 Accent 2" w:uiPriority="47"/>
-    <w:lsdException w:name="Grid Table 3 Accent 2" w:uiPriority="48"/>
-    <w:lsdException w:name="Grid Table 4 Accent 2" w:uiPriority="49"/>
-    <w:lsdException w:name="Grid Table 5 Dark Accent 2" w:uiPriority="50"/>
-    <w:lsdException w:name="Grid Table 6 Colorful Accent 2" w:uiPriority="51"/>
-    <w:lsdException w:name="Grid Table 7 Colorful Accent 2" w:uiPriority="52"/>
-    <w:lsdException w:name="Grid Table 1 Light Accent 3" w:uiPriority="46"/>
-    <w:lsdException w:name="Grid Table 2 Accent 3" w:uiPriority="47"/>
-    <w:lsdException w:name="Grid Table 3 Accent 3" w:uiPriority="48"/>
-    <w:lsdException w:name="Grid Table 4 Accent 3" w:uiPriority="49"/>
-    <w:lsdException w:name="Grid Table 5 Dark Accent 3" w:uiPriority="50"/>
-    <w:lsdException w:name="Grid Table 6 Colorful Accent 3" w:uiPriority="51"/>
-    <w:lsdException w:name="Grid Table 7 Colorful Accent 3" w:uiPriority="52"/>
-    <w:lsdException w:name="Grid Table 1 Light Accent 4" w:uiPriority="46"/>
-    <w:lsdException w:name="Grid Table 2 Accent 4" w:uiPriority="47"/>
-    <w:lsdException w:name="Grid Table 3 Accent 4" w:uiPriority="48"/>
-    <w:lsdException w:name="Grid Table 4 Accent 4" w:uiPriority="49"/>
-    <w:lsdException w:name="Grid Table 5 Dark Accent 4" w:uiPriority="50"/>
-    <w:lsdException w:name="Grid Table 6 Colorful Accent 4" w:uiPriority="51"/>
-    <w:lsdException w:name="Grid Table 7 Colorful Accent 4" w:uiPriority="52"/>
-    <w:lsdException w:name="Grid Table 1 Light Accent 5" w:uiPriority="46"/>
-    <w:lsdException w:name="Grid Table 2 Accent 5" w:uiPriority="47"/>
-    <w:lsdException w:name="Grid Table 3 Accent 5" w:uiPriority="48"/>
-    <w:lsdException w:name="Grid Table 4 Accent 5" w:uiPriority="49"/>
-    <w:lsdException w:name="Grid Table 5 Dark Accent 5" w:uiPriority="50"/>
-    <w:lsdException w:name="Grid Table 6 Colorful Accent 5" w:uiPriority="51"/>
-    <w:lsdException w:name="Grid Table 7 Colorful Accent 5" w:uiPriority="52"/>
-    <w:lsdException w:name="Grid Table 1 Light Accent 6" w:uiPriority="46"/>
-    <w:lsdException w:name="Grid Table 2 Accent 6" w:uiPriority="47"/>
-    <w:lsdException w:name="Grid Table 3 Accent 6" w:uiPriority="48"/>
-    <w:lsdException w:name="Grid Table 4 Accent 6" w:uiPriority="49"/>
-    <w:lsdException w:name="Grid Table 5 Dark Accent 6" w:uiPriority="50"/>
-    <w:lsdException w:name="Grid Table 6 Colorful Accent 6" w:uiPriority="51"/>
-    <w:lsdException w:name="Grid Table 7 Colorful Accent 6" w:uiPriority="52"/>
-    <w:lsdException w:name="List Table 1 Light" w:uiPriority="46"/>
-    <w:lsdException w:name="List Table 2" w:uiPriority="47"/>
-    <w:lsdException w:name="List Table 3" w:uiPriority="48"/>
-    <w:lsdException w:name="List Table 4" w:uiPriority="49"/>
-    <w:lsdException w:name="List Table 5 Dark" w:uiPriority="50"/>
-    <w:lsdException w:name="List Table 6 Colorful" w:uiPriority="51"/>
-    <w:lsdException w:name="List Table 7 Colorful" w:uiPriority="52"/>
-    <w:lsdException w:name="List Table 1 Light Accent 1" w:uiPriority="46"/>
-    <w:lsdException w:name="List Table 2 Accent 1" w:uiPriority="47"/>
-    <w:lsdException w:name="List Table 3 Accent 1" w:uiPriority="48"/>
-    <w:lsdException w:name="List Table 4 Accent 1" w:uiPriority="49"/>
-    <w:lsdException w:name="List Table 5 Dark Accent 1" w:uiPriority="50"/>
-    <w:lsdException w:name="List Table 6 Colorful Accent 1" w:uiPriority="51"/>
-    <w:lsdException w:name="List Table 7 Colorful Accent 1" w:uiPriority="52"/>
-    <w:lsdException w:name="List Table 1 Light Accent 2" w:uiPriority="46"/>
-    <w:lsdException w:name="List Table 2 Accent 2" w:uiPriority="47"/>
-    <w:lsdException w:name="List Table 3 Accent 2" w:uiPriority="48"/>
-    <w:lsdException w:name="List Table 4 Accent 2" w:uiPriority="49"/>
-    <w:lsdException w:name="List Table 5 Dark Accent 2" w:uiPriority="50"/>
-    <w:lsdException w:name="List Table 6 Colorful Accent 2" w:uiPriority="51"/>
-    <w:lsdException w:name="List Table 7 Colorful Accent 2" w:uiPriority="52"/>
-    <w:lsdException w:name="List Table 1 Light Accent 3" w:uiPriority="46"/>
-    <w:lsdException w:name="List Table 2 Accent 3" w:uiPriority="47"/>
-    <w:lsdException w:name="List Table 3 Accent 3" w:uiPriority="48"/>
-    <w:lsdException w:name="List Table 4 Accent 3" w:uiPriority="49"/>
-    <w:lsdException w:name="List Table 5 Dark Accent 3" w:uiPriority="50"/>
-    <w:lsdException w:name="List Table 6 Colorful Accent 3" w:uiPriority="51"/>
-    <w:lsdException w:name="List Table 7 Colorful Accent 3" w:uiPriority="52"/>
-    <w:lsdException w:name="List Table 1 Light Accent 4" w:uiPriority="46"/>
-    <w:lsdException w:name="List Table 2 Accent 4" w:uiPriority="47"/>
-    <w:lsdException w:name="List Table 3 Accent 4" w:uiPriority="48"/>
-    <w:lsdException w:name="List Table 4 Accent 4" w:uiPriority="49"/>
-    <w:lsdException w:name="List Table 5 Dark Accent 4" w:uiPriority="50"/>
-    <w:lsdException w:name="List Table 6 Colorful Accent 4" w:uiPriority="51"/>
-    <w:lsdException w:name="List Table 7 Colorful Accent 4" w:uiPriority="52"/>
-    <w:lsdException w:name="List Table 1 Light Accent 5" w:uiPriority="46"/>
-    <w:lsdException w:name="List Table 2 Accent 5" w:uiPriority="47"/>
-    <w:lsdException w:name="List Table 3 Accent 5" w:uiPriority="48"/>
-    <w:lsdException w:name="List Table 4 Accent 5" w:uiPriority="49"/>
-    <w:lsdException w:name="List Table 5 Dark Accent 5" w:uiPriority="50"/>
-    <w:lsdException w:name="List Table 6 Colorful Accent 5" w:uiPriority="51"/>
-    <w:lsdException w:name="List Table 7 Colorful Accent 5" w:uiPriority="52"/>
-    <w:lsdException w:name="List Table 1 Light Accent 6" w:uiPriority="46"/>
-    <w:lsdException w:name="List Table 2 Accent 6" w:uiPriority="47"/>
-    <w:lsdException w:name="List Table 3 Accent 6" w:uiPriority="48"/>
-    <w:lsdException w:name="List Table 4 Accent 6" w:uiPriority="49"/>
-    <w:lsdException w:name="List Table 5 Dark Accent 6" w:uiPriority="50"/>
-    <w:lsdException w:name="List Table 6 Colorful Accent 6" w:uiPriority="51"/>
-    <w:lsdException w:name="List Table 7 Colorful Accent 6" w:uiPriority="52"/>
-    <w:lsdException w:name="Mention" w:semiHidden="1" w:unhideWhenUsed="1"/>
-    <w:lsdException w:name="Smart Hyperlink" w:semiHidden="1" w:unhideWhenUsed="1"/>
-    <w:lsdException w:name="Hashtag" w:semiHidden="1" w:unhideWhenUsed="1"/>
-    <w:lsdException w:name="Unresolved Mention" w:semiHidden="1" w:unhideWhenUsed="1"/>
-    <w:lsdException w:name="Smart Link" w:semiHidden="1" w:unhideWhenUsed="1"/>
+  <w:latentStyles w:defLockedState="0" w:defUIPriority="99" w:defSemiHidden="1" w:defUnhideWhenUsed="1" w:defQFormat="0" w:count="267">
+    <w:lsdException w:name="Normal" w:semiHidden="0" w:uiPriority="0" w:unhideWhenUsed="0" w:qFormat="1"/>
+    <w:lsdException w:name="heading 1" w:semiHidden="0" w:uiPriority="9" w:unhideWhenUsed="0" w:qFormat="1"/>
+    <w:lsdException w:name="heading 2" w:uiPriority="9" w:qFormat="1"/>
+    <w:lsdException w:name="heading 3" w:uiPriority="9" w:qFormat="1"/>
+    <w:lsdException w:name="heading 4" w:uiPriority="9" w:qFormat="1"/>
+    <w:lsdException w:name="heading 5" w:uiPriority="9" w:qFormat="1"/>
+    <w:lsdException w:name="heading 6" w:uiPriority="9" w:qFormat="1"/>
+    <w:lsdException w:name="heading 7" w:uiPriority="9" w:qFormat="1"/>
+    <w:lsdException w:name="heading 8" w:uiPriority="9" w:qFormat="1"/>
+    <w:lsdException w:name="heading 9" w:uiPriority="9" w:qFormat="1"/>
+    <w:lsdException w:name="toc 1" w:uiPriority="39"/>
+    <w:lsdException w:name="toc 2" w:uiPriority="39"/>
+    <w:lsdException w:name="toc 3" w:uiPriority="39"/>
+    <w:lsdException w:name="toc 4" w:uiPriority="39"/>
+    <w:lsdException w:name="toc 5" w:uiPriority="39"/>
+    <w:lsdException w:name="toc 6" w:uiPriority="39"/>
+    <w:lsdException w:name="toc 7" w:uiPriority="39"/>
+    <w:lsdException w:name="toc 8" w:uiPriority="39"/>
+    <w:lsdException w:name="toc 9" w:uiPriority="39"/>
+    <w:lsdException w:name="caption" w:uiPriority="35" w:qFormat="1"/>
+    <w:lsdException w:name="Title" w:semiHidden="0" w:uiPriority="10" w:unhideWhenUsed="0" w:qFormat="1"/>
+    <w:lsdException w:name="Default Paragraph Font" w:uiPriority="1"/>
+    <w:lsdException w:name="Subtitle" w:semiHidden="0" w:uiPriority="11" w:unhideWhenUsed="0" w:qFormat="1"/>
+    <w:lsdException w:name="Strong" w:semiHidden="0" w:uiPriority="22" w:unhideWhenUsed="0" w:qFormat="1"/>
+    <w:lsdException w:name="Emphasis" w:semiHidden="0" w:uiPriority="20" w:unhideWhenUsed="0" w:qFormat="1"/>
+    <w:lsdException w:name="Table Grid" w:semiHidden="0" w:uiPriority="39" w:unhideWhenUsed="0"/>
+    <w:lsdException w:name="Placeholder Text" w:unhideWhenUsed="0"/>
+    <w:lsdException w:name="No Spacing" w:semiHidden="0" w:uiPriority="1" w:unhideWhenUsed="0" w:qFormat="1"/>
+    <w:lsdException w:name="Light Shading" w:semiHidden="0" w:uiPriority="60" w:unhideWhenUsed="0"/>
+    <w:lsdException w:name="Light List" w:semiHidden="0" w:uiPriority="61" w:unhideWhenUsed="0"/>
+    <w:lsdException w:name="Light Grid" w:semiHidden="0" w:uiPriority="62" w:unhideWhenUsed="0"/>
+    <w:lsdException w:name="Medium Shading 1" w:semiHidden="0" w:uiPriority="63" w:unhideWhenUsed="0"/>
+    <w:lsdException w:name="Medium Shading 2" w:semiHidden="0" w:uiPriority="64" w:unhideWhenUsed="0"/>
+    <w:lsdException w:name="Medium List 1" w:semiHidden="0" w:uiPriority="65" w:unhideWhenUsed="0"/>
+    <w:lsdException w:name="Medium List 2" w:semiHidden="0" w:uiPriority="66" w:unhideWhenUsed="0"/>
+    <w:lsdException w:name="Medium Grid 1" w:semiHidden="0" w:uiPriority="67" w:unhideWhenUsed="0"/>
+    <w:lsdException w:name="Medium Grid 2" w:semiHidden="0" w:uiPriority="68" w:unhideWhenUsed="0"/>
+    <w:lsdException w:name="Medium Grid 3" w:semiHidden="0" w:uiPriority="69" w:unhideWhenUsed="0"/>
+    <w:lsdException w:name="Dark List" w:semiHidden="0" w:uiPriority="70" w:unhideWhenUsed="0"/>
+    <w:lsdException w:name="Colorful Shading" w:semiHidden="0" w:uiPriority="71" w:unhideWhenUsed="0"/>
+    <w:lsdException w:name="Colorful List" w:semiHidden="0" w:uiPriority="72" w:unhideWhenUsed="0"/>
+    <w:lsdException w:name="Colorful Grid" w:semiHidden="0" w:uiPriority="73" w:unhideWhenUsed="0"/>
+    <w:lsdException w:name="Light Shading Accent 1" w:semiHidden="0" w:uiPriority="60" w:unhideWhenUsed="0"/>
+    <w:lsdException w:name="Light List Accent 1" w:semiHidden="0" w:uiPriority="61" w:unhideWhenUsed="0"/>
+    <w:lsdException w:name="Light Grid Accent 1" w:semiHidden="0" w:uiPriority="62" w:unhideWhenUsed="0"/>
+    <w:lsdException w:name="Medium Shading 1 Accent 1" w:semiHidden="0" w:uiPriority="63" w:unhideWhenUsed="0"/>
+    <w:lsdException w:name="Medium Shading 2 Accent 1" w:semiHidden="0" w:uiPriority="64" w:unhideWhenUsed="0"/>
+    <w:lsdException w:name="Medium List 1 Accent 1" w:semiHidden="0" w:uiPriority="65" w:unhideWhenUsed="0"/>
+    <w:lsdException w:name="Revision" w:unhideWhenUsed="0"/>
+    <w:lsdException w:name="List Paragraph" w:semiHidden="0" w:uiPriority="34" w:unhideWhenUsed="0" w:qFormat="1"/>
+    <w:lsdException w:name="Quote" w:semiHidden="0" w:uiPriority="29" w:unhideWhenUsed="0" w:qFormat="1"/>
+    <w:lsdException w:name="Intense Quote" w:semiHidden="0" w:uiPriority="30" w:unhideWhenUsed="0" w:qFormat="1"/>
+    <w:lsdException w:name="Medium List 2 Accent 1" w:semiHidden="0" w:uiPriority="66" w:unhideWhenUsed="0"/>
+    <w:lsdException w:name="Medium Grid 1 Accent 1" w:semiHidden="0" w:uiPriority="67" w:unhideWhenUsed="0"/>
+    <w:lsdException w:name="Medium Grid 2 Accent 1" w:semiHidden="0" w:uiPriority="68" w:unhideWhenUsed="0"/>
+    <w:lsdException w:name="Medium Grid 3 Accent 1" w:semiHidden="0" w:uiPriority="69" w:unhideWhenUsed="0"/>
+    <w:lsdException w:name="Dark List Accent 1" w:semiHidden="0" w:uiPriority="70" w:unhideWhenUsed="0"/>
+    <w:lsdException w:name="Colorful Shading Accent 1" w:semiHidden="0" w:uiPriority="71" w:unhideWhenUsed="0"/>
+    <w:lsdException w:name="Colorful List Accent 1" w:semiHidden="0" w:uiPriority="72" w:unhideWhenUsed="0"/>
+    <w:lsdException w:name="Colorful Grid Accent 1" w:semiHidden="0" w:uiPriority="73" w:unhideWhenUsed="0"/>
+    <w:lsdException w:name="Light Shading Accent 2" w:semiHidden="0" w:uiPriority="60" w:unhideWhenUsed="0"/>
+    <w:lsdException w:name="Light List Accent 2" w:semiHidden="0" w:uiPriority="61" w:unhideWhenUsed="0"/>
+    <w:lsdException w:name="Light Grid Accent 2" w:semiHidden="0" w:uiPriority="62" w:unhideWhenUsed="0"/>
+    <w:lsdException w:name="Medium Shading 1 Accent 2" w:semiHidden="0" w:uiPriority="63" w:unhideWhenUsed="0"/>
+    <w:lsdException w:name="Medium Shading 2 Accent 2" w:semiHidden="0" w:uiPriority="64" w:unhideWhenUsed="0"/>
+    <w:lsdException w:name="Medium List 1 Accent 2" w:semiHidden="0" w:uiPriority="65" w:unhideWhenUsed="0"/>
+    <w:lsdException w:name="Medium List 2 Accent 2" w:semiHidden="0" w:uiPriority="66" w:unhideWhenUsed="0"/>
+    <w:lsdException w:name="Medium Grid 1 Accent 2" w:semiHidden="0" w:uiPriority="67" w:unhideWhenUsed="0"/>
+    <w:lsdException w:name="Medium Grid 2 Accent 2" w:semiHidden="0" w:uiPriority="68" w:unhideWhenUsed="0"/>
+    <w:lsdException w:name="Medium Grid 3 Accent 2" w:semiHidden="0" w:uiPriority="69" w:unhideWhenUsed="0"/>
+    <w:lsdException w:name="Dark List Accent 2" w:semiHidden="0" w:uiPriority="70" w:unhideWhenUsed="0"/>
+    <w:lsdException w:name="Colorful Shading Accent 2" w:semiHidden="0" w:uiPriority="71" w:unhideWhenUsed="0"/>
+    <w:lsdException w:name="Colorful List Accent 2" w:semiHidden="0" w:uiPriority="72" w:unhideWhenUsed="0"/>
+    <w:lsdException w:name="Colorful Grid Accent 2" w:semiHidden="0" w:uiPriority="73" w:unhideWhenUsed="0"/>
+    <w:lsdException w:name="Light Shading Accent 3" w:semiHidden="0" w:uiPriority="60" w:unhideWhenUsed="0"/>
+    <w:lsdException w:name="Light List Accent 3" w:semiHidden="0" w:uiPriority="61" w:unhideWhenUsed="0"/>
+    <w:lsdException w:name="Light Grid Accent 3" w:semiHidden="0" w:uiPriority="62" w:unhideWhenUsed="0"/>
+    <w:lsdException w:name="Medium Shading 1 Accent 3" w:semiHidden="0" w:uiPriority="63" w:unhideWhenUsed="0"/>
+    <w:lsdException w:name="Medium Shading 2 Accent 3" w:semiHidden="0" w:uiPriority="64" w:unhideWhenUsed="0"/>
+    <w:lsdException w:name="Medium List 1 Accent 3" w:semiHidden="0" w:uiPriority="65" w:unhideWhenUsed="0"/>
+    <w:lsdException w:name="Medium List 2 Accent 3" w:semiHidden="0" w:uiPriority="66" w:unhideWhenUsed="0"/>
+    <w:lsdException w:name="Medium Grid 1 Accent 3" w:semiHidden="0" w:uiPriority="67" w:unhideWhenUsed="0"/>
+    <w:lsdException w:name="Medium Grid 2 Accent 3" w:semiHidden="0" w:uiPriority="68" w:unhideWhenUsed="0"/>
+    <w:lsdException w:name="Medium Grid 3 Accent 3" w:semiHidden="0" w:uiPriority="69" w:unhideWhenUsed="0"/>
+    <w:lsdException w:name="Dark List Accent 3" w:semiHidden="0" w:uiPriority="70" w:unhideWhenUsed="0"/>
+    <w:lsdException w:name="Colorful Shading Accent 3" w:semiHidden="0" w:uiPriority="71" w:unhideWhenUsed="0"/>
+    <w:lsdException w:name="Colorful List Accent 3" w:semiHidden="0" w:uiPriority="72" w:unhideWhenUsed="0"/>
+    <w:lsdException w:name="Colorful Grid Accent 3" w:semiHidden="0" w:uiPriority="73" w:unhideWhenUsed="0"/>
+    <w:lsdException w:name="Light Shading Accent 4" w:semiHidden="0" w:uiPriority="60" w:unhideWhenUsed="0"/>
+    <w:lsdException w:name="Light List Accent 4" w:semiHidden="0" w:uiPriority="61" w:unhideWhenUsed="0"/>
+    <w:lsdException w:name="Light Grid Accent 4" w:semiHidden="0" w:uiPriority="62" w:unhideWhenUsed="0"/>
+    <w:lsdException w:name="Medium Shading 1 Accent 4" w:semiHidden="0" w:uiPriority="63" w:unhideWhenUsed="0"/>
+    <w:lsdException w:name="Medium Shading 2 Accent 4" w:semiHidden="0" w:uiPriority="64" w:unhideWhenUsed="0"/>
+    <w:lsdException w:name="Medium List 1 Accent 4" w:semiHidden="0" w:uiPriority="65" w:unhideWhenUsed="0"/>
+    <w:lsdException w:name="Medium List 2 Accent 4" w:semiHidden="0" w:uiPriority="66" w:unhideWhenUsed="0"/>
+    <w:lsdException w:name="Medium Grid 1 Accent 4" w:semiHidden="0" w:uiPriority="67" w:unhideWhenUsed="0"/>
+    <w:lsdException w:name="Medium Grid 2 Accent 4" w:semiHidden="0" w:uiPriority="68" w:unhideWhenUsed="0"/>
+    <w:lsdException w:name="Medium Grid 3 Accent 4" w:semiHidden="0" w:uiPriority="69" w:unhideWhenUsed="0"/>
+    <w:lsdException w:name="Dark List Accent 4" w:semiHidden="0" w:uiPriority="70" w:unhideWhenUsed="0"/>
+    <w:lsdException w:name="Colorful Shading Accent 4" w:semiHidden="0" w:uiPriority="71" w:unhideWhenUsed="0"/>
+    <w:lsdException w:name="Colorful List Accent 4" w:semiHidden="0" w:uiPriority="72" w:unhideWhenUsed="0"/>
+    <w:lsdException w:name="Colorful Grid Accent 4" w:semiHidden="0" w:uiPriority="73" w:unhideWhenUsed="0"/>
+    <w:lsdException w:name="Light Shading Accent 5" w:semiHidden="0" w:uiPriority="60" w:unhideWhenUsed="0"/>
+    <w:lsdException w:name="Light List Accent 5" w:semiHidden="0" w:uiPriority="61" w:unhideWhenUsed="0"/>
+    <w:lsdException w:name="Light Grid Accent 5" w:semiHidden="0" w:uiPriority="62" w:unhideWhenUsed="0"/>
+    <w:lsdException w:name="Medium Shading 1 Accent 5" w:semiHidden="0" w:uiPriority="63" w:unhideWhenUsed="0"/>
+    <w:lsdException w:name="Medium Shading 2 Accent 5" w:semiHidden="0" w:uiPriority="64" w:unhideWhenUsed="0"/>
+    <w:lsdException w:name="Medium List 1 Accent 5" w:semiHidden="0" w:uiPriority="65" w:unhideWhenUsed="0"/>
+    <w:lsdException w:name="Medium List 2 Accent 5" w:semiHidden="0" w:uiPriority="66" w:unhideWhenUsed="0"/>
+    <w:lsdException w:name="Medium Grid 1 Accent 5" w:semiHidden="0" w:uiPriority="67" w:unhideWhenUsed="0"/>
+    <w:lsdException w:name="Medium Grid 2 Accent 5" w:semiHidden="0" w:uiPriority="68" w:unhideWhenUsed="0"/>
+    <w:lsdException w:name="Medium Grid 3 Accent 5" w:semiHidden="0" w:uiPriority="69" w:unhideWhenUsed="0"/>
+    <w:lsdException w:name="Dark List Accent 5" w:semiHidden="0" w:uiPriority="70" w:unhideWhenUsed="0"/>
+    <w:lsdException w:name="Colorful Shading Accent 5" w:semiHidden="0" w:uiPriority="71" w:unhideWhenUsed="0"/>
+    <w:lsdException w:name="Colorful List Accent 5" w:semiHidden="0" w:uiPriority="72" w:unhideWhenUsed="0"/>
+    <w:lsdException w:name="Colorful Grid Accent 5" w:semiHidden="0" w:uiPriority="73" w:unhideWhenUsed="0"/>
+    <w:lsdException w:name="Light Shading Accent 6" w:semiHidden="0" w:uiPriority="60" w:unhideWhenUsed="0"/>
+    <w:lsdException w:name="Light List Accent 6" w:semiHidden="0" w:uiPriority="61" w:unhideWhenUsed="0"/>
+    <w:lsdException w:name="Light Grid Accent 6" w:semiHidden="0" w:uiPriority="62" w:unhideWhenUsed="0"/>
+    <w:lsdException w:name="Medium Shading 1 Accent 6" w:semiHidden="0" w:uiPriority="63" w:unhideWhenUsed="0"/>
+    <w:lsdException w:name="Medium Shading 2 Accent 6" w:semiHidden="0" w:uiPriority="64" w:unhideWhenUsed="0"/>
+    <w:lsdException w:name="Medium List 1 Accent 6" w:semiHidden="0" w:uiPriority="65" w:unhideWhenUsed="0"/>
+    <w:lsdException w:name="Medium List 2 Accent 6" w:semiHidden="0" w:uiPriority="66" w:unhideWhenUsed="0"/>
+    <w:lsdException w:name="Medium Grid 1 Accent 6" w:semiHidden="0" w:uiPriority="67" w:unhideWhenUsed="0"/>
+    <w:lsdException w:name="Medium Grid 2 Accent 6" w:semiHidden="0" w:uiPriority="68" w:unhideWhenUsed="0"/>
+    <w:lsdException w:name="Medium Grid 3 Accent 6" w:semiHidden="0" w:uiPriority="69" w:unhideWhenUsed="0"/>
+    <w:lsdException w:name="Dark List Accent 6" w:semiHidden="0" w:uiPriority="70" w:unhideWhenUsed="0"/>
+    <w:lsdException w:name="Colorful Shading Accent 6" w:semiHidden="0" w:uiPriority="71" w:unhideWhenUsed="0"/>
+    <w:lsdException w:name="Colorful List Accent 6" w:semiHidden="0" w:uiPriority="72" w:unhideWhenUsed="0"/>
+    <w:lsdException w:name="Colorful Grid Accent 6" w:semiHidden="0" w:uiPriority="73" w:unhideWhenUsed="0"/>
+    <w:lsdException w:name="Subtle Emphasis" w:semiHidden="0" w:uiPriority="19" w:unhideWhenUsed="0" w:qFormat="1"/>
+    <w:lsdException w:name="Intense Emphasis" w:semiHidden="0" w:uiPriority="21" w:unhideWhenUsed="0" w:qFormat="1"/>
+    <w:lsdException w:name="Subtle Reference" w:semiHidden="0" w:uiPriority="31" w:unhideWhenUsed="0" w:qFormat="1"/>
+    <w:lsdException w:name="Intense Reference" w:semiHidden="0" w:uiPriority="32" w:unhideWhenUsed="0" w:qFormat="1"/>
+    <w:lsdException w:name="Book Title" w:semiHidden="0" w:uiPriority="33" w:unhideWhenUsed="0" w:qFormat="1"/>
+    <w:lsdException w:name="Bibliography" w:uiPriority="37"/>
+    <w:lsdException w:name="TOC Heading" w:uiPriority="39" w:qFormat="1"/>
   </w:latentStyles>
   <w:style w:type="paragraph" w:default="1" w:styleId="Normal">
     <w:name w:val="Normal"/>
     <w:qFormat/>
+    <w:rsid w:val="0025130A"/>
     <w:rPr>
       <w:rFonts w:asciiTheme="minorHAnsi" w:eastAsiaTheme="minorHAnsi" w:hAnsiTheme="minorHAnsi" w:cstheme="minorBidi"/>
       <w:lang w:val="zh-CN" w:eastAsia="en-US"/>
@@ -7610,6 +8875,492 @@
       <w:lang w:val="en-ID"/>
     </w:rPr>
   </w:style>
+  <w:style w:type="paragraph" w:customStyle="1" w:styleId="notablock">
+    <w:name w:val="nota_block"/>
+    <w:basedOn w:val="Normal"/>
+    <w:qFormat/>
+    <w:rsid w:val="00A41C4C"/>
+    <w:pPr>
+      <w:spacing w:after="0" w:line="260" w:lineRule="auto"/>
+    </w:pPr>
+    <w:rPr>
+      <w:rFonts w:ascii="Arial" w:eastAsia="Arial" w:hAnsi="Arial" w:cs="Arial"/>
+      <w:bCs/>
+      <w:lang w:val="en-US"/>
+    </w:rPr>
+  </w:style>
+</w:styles>
+</file>
+
+<file path=word/stylesWithEffects.xml><?xml version="1.0" encoding="utf-8"?>
+<w:styles xmlns:wpc="http://schemas.microsoft.com/office/word/2010/wordprocessingCanvas" xmlns:mc="http://schemas.openxmlformats.org/markup-compatibility/2006" xmlns:o="urn:schemas-microsoft-com:office:office" xmlns:r="http://schemas.openxmlformats.org/officeDocument/2006/relationships" xmlns:m="http://schemas.openxmlformats.org/officeDocument/2006/math" xmlns:v="urn:schemas-microsoft-com:vml" xmlns:wp14="http://schemas.microsoft.com/office/word/2010/wordprocessingDrawing" xmlns:wp="http://schemas.openxmlformats.org/drawingml/2006/wordprocessingDrawing" xmlns:w10="urn:schemas-microsoft-com:office:word" xmlns:w="http://schemas.openxmlformats.org/wordprocessingml/2006/main" xmlns:w14="http://schemas.microsoft.com/office/word/2010/wordml" xmlns:wpg="http://schemas.microsoft.com/office/word/2010/wordprocessingGroup" xmlns:wpi="http://schemas.microsoft.com/office/word/2010/wordprocessingInk" xmlns:wne="http://schemas.microsoft.com/office/word/2006/wordml" xmlns:wps="http://schemas.microsoft.com/office/word/2010/wordprocessingShape" mc:Ignorable="w14 wp14">
+  <w:docDefaults>
+    <w:rPrDefault>
+      <w:rPr>
+        <w:rFonts w:ascii="Calibri" w:eastAsia="SimSun" w:hAnsi="Calibri" w:cs="Calibri"/>
+        <w:sz w:val="22"/>
+        <w:szCs w:val="22"/>
+        <w:lang w:val="en-US" w:eastAsia="en-ID" w:bidi="ar-SA"/>
+      </w:rPr>
+    </w:rPrDefault>
+    <w:pPrDefault>
+      <w:pPr>
+        <w:spacing w:after="160" w:line="259" w:lineRule="auto"/>
+      </w:pPr>
+    </w:pPrDefault>
+  </w:docDefaults>
+  <w:latentStyles w:defLockedState="0" w:defUIPriority="99" w:defSemiHidden="1" w:defUnhideWhenUsed="1" w:defQFormat="0" w:count="267">
+    <w:lsdException w:name="Normal" w:semiHidden="0" w:uiPriority="0" w:unhideWhenUsed="0" w:qFormat="1"/>
+    <w:lsdException w:name="heading 1" w:semiHidden="0" w:uiPriority="9" w:unhideWhenUsed="0" w:qFormat="1"/>
+    <w:lsdException w:name="heading 2" w:uiPriority="9" w:qFormat="1"/>
+    <w:lsdException w:name="heading 3" w:uiPriority="9" w:qFormat="1"/>
+    <w:lsdException w:name="heading 4" w:uiPriority="9" w:qFormat="1"/>
+    <w:lsdException w:name="heading 5" w:uiPriority="9" w:qFormat="1"/>
+    <w:lsdException w:name="heading 6" w:uiPriority="9" w:qFormat="1"/>
+    <w:lsdException w:name="heading 7" w:uiPriority="9" w:qFormat="1"/>
+    <w:lsdException w:name="heading 8" w:uiPriority="9" w:qFormat="1"/>
+    <w:lsdException w:name="heading 9" w:uiPriority="9" w:qFormat="1"/>
+    <w:lsdException w:name="toc 1" w:uiPriority="39"/>
+    <w:lsdException w:name="toc 2" w:uiPriority="39"/>
+    <w:lsdException w:name="toc 3" w:uiPriority="39"/>
+    <w:lsdException w:name="toc 4" w:uiPriority="39"/>
+    <w:lsdException w:name="toc 5" w:uiPriority="39"/>
+    <w:lsdException w:name="toc 6" w:uiPriority="39"/>
+    <w:lsdException w:name="toc 7" w:uiPriority="39"/>
+    <w:lsdException w:name="toc 8" w:uiPriority="39"/>
+    <w:lsdException w:name="toc 9" w:uiPriority="39"/>
+    <w:lsdException w:name="caption" w:uiPriority="35" w:qFormat="1"/>
+    <w:lsdException w:name="Title" w:semiHidden="0" w:uiPriority="10" w:unhideWhenUsed="0" w:qFormat="1"/>
+    <w:lsdException w:name="Default Paragraph Font" w:uiPriority="1"/>
+    <w:lsdException w:name="Subtitle" w:semiHidden="0" w:uiPriority="11" w:unhideWhenUsed="0" w:qFormat="1"/>
+    <w:lsdException w:name="Strong" w:semiHidden="0" w:uiPriority="22" w:unhideWhenUsed="0" w:qFormat="1"/>
+    <w:lsdException w:name="Emphasis" w:semiHidden="0" w:uiPriority="20" w:unhideWhenUsed="0" w:qFormat="1"/>
+    <w:lsdException w:name="Table Grid" w:semiHidden="0" w:uiPriority="39" w:unhideWhenUsed="0"/>
+    <w:lsdException w:name="Placeholder Text" w:unhideWhenUsed="0"/>
+    <w:lsdException w:name="No Spacing" w:semiHidden="0" w:uiPriority="1" w:unhideWhenUsed="0" w:qFormat="1"/>
+    <w:lsdException w:name="Light Shading" w:semiHidden="0" w:uiPriority="60" w:unhideWhenUsed="0"/>
+    <w:lsdException w:name="Light List" w:semiHidden="0" w:uiPriority="61" w:unhideWhenUsed="0"/>
+    <w:lsdException w:name="Light Grid" w:semiHidden="0" w:uiPriority="62" w:unhideWhenUsed="0"/>
+    <w:lsdException w:name="Medium Shading 1" w:semiHidden="0" w:uiPriority="63" w:unhideWhenUsed="0"/>
+    <w:lsdException w:name="Medium Shading 2" w:semiHidden="0" w:uiPriority="64" w:unhideWhenUsed="0"/>
+    <w:lsdException w:name="Medium List 1" w:semiHidden="0" w:uiPriority="65" w:unhideWhenUsed="0"/>
+    <w:lsdException w:name="Medium List 2" w:semiHidden="0" w:uiPriority="66" w:unhideWhenUsed="0"/>
+    <w:lsdException w:name="Medium Grid 1" w:semiHidden="0" w:uiPriority="67" w:unhideWhenUsed="0"/>
+    <w:lsdException w:name="Medium Grid 2" w:semiHidden="0" w:uiPriority="68" w:unhideWhenUsed="0"/>
+    <w:lsdException w:name="Medium Grid 3" w:semiHidden="0" w:uiPriority="69" w:unhideWhenUsed="0"/>
+    <w:lsdException w:name="Dark List" w:semiHidden="0" w:uiPriority="70" w:unhideWhenUsed="0"/>
+    <w:lsdException w:name="Colorful Shading" w:semiHidden="0" w:uiPriority="71" w:unhideWhenUsed="0"/>
+    <w:lsdException w:name="Colorful List" w:semiHidden="0" w:uiPriority="72" w:unhideWhenUsed="0"/>
+    <w:lsdException w:name="Colorful Grid" w:semiHidden="0" w:uiPriority="73" w:unhideWhenUsed="0"/>
+    <w:lsdException w:name="Light Shading Accent 1" w:semiHidden="0" w:uiPriority="60" w:unhideWhenUsed="0"/>
+    <w:lsdException w:name="Light List Accent 1" w:semiHidden="0" w:uiPriority="61" w:unhideWhenUsed="0"/>
+    <w:lsdException w:name="Light Grid Accent 1" w:semiHidden="0" w:uiPriority="62" w:unhideWhenUsed="0"/>
+    <w:lsdException w:name="Medium Shading 1 Accent 1" w:semiHidden="0" w:uiPriority="63" w:unhideWhenUsed="0"/>
+    <w:lsdException w:name="Medium Shading 2 Accent 1" w:semiHidden="0" w:uiPriority="64" w:unhideWhenUsed="0"/>
+    <w:lsdException w:name="Medium List 1 Accent 1" w:semiHidden="0" w:uiPriority="65" w:unhideWhenUsed="0"/>
+    <w:lsdException w:name="Revision" w:unhideWhenUsed="0"/>
+    <w:lsdException w:name="List Paragraph" w:semiHidden="0" w:uiPriority="34" w:unhideWhenUsed="0" w:qFormat="1"/>
+    <w:lsdException w:name="Quote" w:semiHidden="0" w:uiPriority="29" w:unhideWhenUsed="0" w:qFormat="1"/>
+    <w:lsdException w:name="Intense Quote" w:semiHidden="0" w:uiPriority="30" w:unhideWhenUsed="0" w:qFormat="1"/>
+    <w:lsdException w:name="Medium List 2 Accent 1" w:semiHidden="0" w:uiPriority="66" w:unhideWhenUsed="0"/>
+    <w:lsdException w:name="Medium Grid 1 Accent 1" w:semiHidden="0" w:uiPriority="67" w:unhideWhenUsed="0"/>
+    <w:lsdException w:name="Medium Grid 2 Accent 1" w:semiHidden="0" w:uiPriority="68" w:unhideWhenUsed="0"/>
+    <w:lsdException w:name="Medium Grid 3 Accent 1" w:semiHidden="0" w:uiPriority="69" w:unhideWhenUsed="0"/>
+    <w:lsdException w:name="Dark List Accent 1" w:semiHidden="0" w:uiPriority="70" w:unhideWhenUsed="0"/>
+    <w:lsdException w:name="Colorful Shading Accent 1" w:semiHidden="0" w:uiPriority="71" w:unhideWhenUsed="0"/>
+    <w:lsdException w:name="Colorful List Accent 1" w:semiHidden="0" w:uiPriority="72" w:unhideWhenUsed="0"/>
+    <w:lsdException w:name="Colorful Grid Accent 1" w:semiHidden="0" w:uiPriority="73" w:unhideWhenUsed="0"/>
+    <w:lsdException w:name="Light Shading Accent 2" w:semiHidden="0" w:uiPriority="60" w:unhideWhenUsed="0"/>
+    <w:lsdException w:name="Light List Accent 2" w:semiHidden="0" w:uiPriority="61" w:unhideWhenUsed="0"/>
+    <w:lsdException w:name="Light Grid Accent 2" w:semiHidden="0" w:uiPriority="62" w:unhideWhenUsed="0"/>
+    <w:lsdException w:name="Medium Shading 1 Accent 2" w:semiHidden="0" w:uiPriority="63" w:unhideWhenUsed="0"/>
+    <w:lsdException w:name="Medium Shading 2 Accent 2" w:semiHidden="0" w:uiPriority="64" w:unhideWhenUsed="0"/>
+    <w:lsdException w:name="Medium List 1 Accent 2" w:semiHidden="0" w:uiPriority="65" w:unhideWhenUsed="0"/>
+    <w:lsdException w:name="Medium List 2 Accent 2" w:semiHidden="0" w:uiPriority="66" w:unhideWhenUsed="0"/>
+    <w:lsdException w:name="Medium Grid 1 Accent 2" w:semiHidden="0" w:uiPriority="67" w:unhideWhenUsed="0"/>
+    <w:lsdException w:name="Medium Grid 2 Accent 2" w:semiHidden="0" w:uiPriority="68" w:unhideWhenUsed="0"/>
+    <w:lsdException w:name="Medium Grid 3 Accent 2" w:semiHidden="0" w:uiPriority="69" w:unhideWhenUsed="0"/>
+    <w:lsdException w:name="Dark List Accent 2" w:semiHidden="0" w:uiPriority="70" w:unhideWhenUsed="0"/>
+    <w:lsdException w:name="Colorful Shading Accent 2" w:semiHidden="0" w:uiPriority="71" w:unhideWhenUsed="0"/>
+    <w:lsdException w:name="Colorful List Accent 2" w:semiHidden="0" w:uiPriority="72" w:unhideWhenUsed="0"/>
+    <w:lsdException w:name="Colorful Grid Accent 2" w:semiHidden="0" w:uiPriority="73" w:unhideWhenUsed="0"/>
+    <w:lsdException w:name="Light Shading Accent 3" w:semiHidden="0" w:uiPriority="60" w:unhideWhenUsed="0"/>
+    <w:lsdException w:name="Light List Accent 3" w:semiHidden="0" w:uiPriority="61" w:unhideWhenUsed="0"/>
+    <w:lsdException w:name="Light Grid Accent 3" w:semiHidden="0" w:uiPriority="62" w:unhideWhenUsed="0"/>
+    <w:lsdException w:name="Medium Shading 1 Accent 3" w:semiHidden="0" w:uiPriority="63" w:unhideWhenUsed="0"/>
+    <w:lsdException w:name="Medium Shading 2 Accent 3" w:semiHidden="0" w:uiPriority="64" w:unhideWhenUsed="0"/>
+    <w:lsdException w:name="Medium List 1 Accent 3" w:semiHidden="0" w:uiPriority="65" w:unhideWhenUsed="0"/>
+    <w:lsdException w:name="Medium List 2 Accent 3" w:semiHidden="0" w:uiPriority="66" w:unhideWhenUsed="0"/>
+    <w:lsdException w:name="Medium Grid 1 Accent 3" w:semiHidden="0" w:uiPriority="67" w:unhideWhenUsed="0"/>
+    <w:lsdException w:name="Medium Grid 2 Accent 3" w:semiHidden="0" w:uiPriority="68" w:unhideWhenUsed="0"/>
+    <w:lsdException w:name="Medium Grid 3 Accent 3" w:semiHidden="0" w:uiPriority="69" w:unhideWhenUsed="0"/>
+    <w:lsdException w:name="Dark List Accent 3" w:semiHidden="0" w:uiPriority="70" w:unhideWhenUsed="0"/>
+    <w:lsdException w:name="Colorful Shading Accent 3" w:semiHidden="0" w:uiPriority="71" w:unhideWhenUsed="0"/>
+    <w:lsdException w:name="Colorful List Accent 3" w:semiHidden="0" w:uiPriority="72" w:unhideWhenUsed="0"/>
+    <w:lsdException w:name="Colorful Grid Accent 3" w:semiHidden="0" w:uiPriority="73" w:unhideWhenUsed="0"/>
+    <w:lsdException w:name="Light Shading Accent 4" w:semiHidden="0" w:uiPriority="60" w:unhideWhenUsed="0"/>
+    <w:lsdException w:name="Light List Accent 4" w:semiHidden="0" w:uiPriority="61" w:unhideWhenUsed="0"/>
+    <w:lsdException w:name="Light Grid Accent 4" w:semiHidden="0" w:uiPriority="62" w:unhideWhenUsed="0"/>
+    <w:lsdException w:name="Medium Shading 1 Accent 4" w:semiHidden="0" w:uiPriority="63" w:unhideWhenUsed="0"/>
+    <w:lsdException w:name="Medium Shading 2 Accent 4" w:semiHidden="0" w:uiPriority="64" w:unhideWhenUsed="0"/>
+    <w:lsdException w:name="Medium List 1 Accent 4" w:semiHidden="0" w:uiPriority="65" w:unhideWhenUsed="0"/>
+    <w:lsdException w:name="Medium List 2 Accent 4" w:semiHidden="0" w:uiPriority="66" w:unhideWhenUsed="0"/>
+    <w:lsdException w:name="Medium Grid 1 Accent 4" w:semiHidden="0" w:uiPriority="67" w:unhideWhenUsed="0"/>
+    <w:lsdException w:name="Medium Grid 2 Accent 4" w:semiHidden="0" w:uiPriority="68" w:unhideWhenUsed="0"/>
+    <w:lsdException w:name="Medium Grid 3 Accent 4" w:semiHidden="0" w:uiPriority="69" w:unhideWhenUsed="0"/>
+    <w:lsdException w:name="Dark List Accent 4" w:semiHidden="0" w:uiPriority="70" w:unhideWhenUsed="0"/>
+    <w:lsdException w:name="Colorful Shading Accent 4" w:semiHidden="0" w:uiPriority="71" w:unhideWhenUsed="0"/>
+    <w:lsdException w:name="Colorful List Accent 4" w:semiHidden="0" w:uiPriority="72" w:unhideWhenUsed="0"/>
+    <w:lsdException w:name="Colorful Grid Accent 4" w:semiHidden="0" w:uiPriority="73" w:unhideWhenUsed="0"/>
+    <w:lsdException w:name="Light Shading Accent 5" w:semiHidden="0" w:uiPriority="60" w:unhideWhenUsed="0"/>
+    <w:lsdException w:name="Light List Accent 5" w:semiHidden="0" w:uiPriority="61" w:unhideWhenUsed="0"/>
+    <w:lsdException w:name="Light Grid Accent 5" w:semiHidden="0" w:uiPriority="62" w:unhideWhenUsed="0"/>
+    <w:lsdException w:name="Medium Shading 1 Accent 5" w:semiHidden="0" w:uiPriority="63" w:unhideWhenUsed="0"/>
+    <w:lsdException w:name="Medium Shading 2 Accent 5" w:semiHidden="0" w:uiPriority="64" w:unhideWhenUsed="0"/>
+    <w:lsdException w:name="Medium List 1 Accent 5" w:semiHidden="0" w:uiPriority="65" w:unhideWhenUsed="0"/>
+    <w:lsdException w:name="Medium List 2 Accent 5" w:semiHidden="0" w:uiPriority="66" w:unhideWhenUsed="0"/>
+    <w:lsdException w:name="Medium Grid 1 Accent 5" w:semiHidden="0" w:uiPriority="67" w:unhideWhenUsed="0"/>
+    <w:lsdException w:name="Medium Grid 2 Accent 5" w:semiHidden="0" w:uiPriority="68" w:unhideWhenUsed="0"/>
+    <w:lsdException w:name="Medium Grid 3 Accent 5" w:semiHidden="0" w:uiPriority="69" w:unhideWhenUsed="0"/>
+    <w:lsdException w:name="Dark List Accent 5" w:semiHidden="0" w:uiPriority="70" w:unhideWhenUsed="0"/>
+    <w:lsdException w:name="Colorful Shading Accent 5" w:semiHidden="0" w:uiPriority="71" w:unhideWhenUsed="0"/>
+    <w:lsdException w:name="Colorful List Accent 5" w:semiHidden="0" w:uiPriority="72" w:unhideWhenUsed="0"/>
+    <w:lsdException w:name="Colorful Grid Accent 5" w:semiHidden="0" w:uiPriority="73" w:unhideWhenUsed="0"/>
+    <w:lsdException w:name="Light Shading Accent 6" w:semiHidden="0" w:uiPriority="60" w:unhideWhenUsed="0"/>
+    <w:lsdException w:name="Light List Accent 6" w:semiHidden="0" w:uiPriority="61" w:unhideWhenUsed="0"/>
+    <w:lsdException w:name="Light Grid Accent 6" w:semiHidden="0" w:uiPriority="62" w:unhideWhenUsed="0"/>
+    <w:lsdException w:name="Medium Shading 1 Accent 6" w:semiHidden="0" w:uiPriority="63" w:unhideWhenUsed="0"/>
+    <w:lsdException w:name="Medium Shading 2 Accent 6" w:semiHidden="0" w:uiPriority="64" w:unhideWhenUsed="0"/>
+    <w:lsdException w:name="Medium List 1 Accent 6" w:semiHidden="0" w:uiPriority="65" w:unhideWhenUsed="0"/>
+    <w:lsdException w:name="Medium List 2 Accent 6" w:semiHidden="0" w:uiPriority="66" w:unhideWhenUsed="0"/>
+    <w:lsdException w:name="Medium Grid 1 Accent 6" w:semiHidden="0" w:uiPriority="67" w:unhideWhenUsed="0"/>
+    <w:lsdException w:name="Medium Grid 2 Accent 6" w:semiHidden="0" w:uiPriority="68" w:unhideWhenUsed="0"/>
+    <w:lsdException w:name="Medium Grid 3 Accent 6" w:semiHidden="0" w:uiPriority="69" w:unhideWhenUsed="0"/>
+    <w:lsdException w:name="Dark List Accent 6" w:semiHidden="0" w:uiPriority="70" w:unhideWhenUsed="0"/>
+    <w:lsdException w:name="Colorful Shading Accent 6" w:semiHidden="0" w:uiPriority="71" w:unhideWhenUsed="0"/>
+    <w:lsdException w:name="Colorful List Accent 6" w:semiHidden="0" w:uiPriority="72" w:unhideWhenUsed="0"/>
+    <w:lsdException w:name="Colorful Grid Accent 6" w:semiHidden="0" w:uiPriority="73" w:unhideWhenUsed="0"/>
+    <w:lsdException w:name="Subtle Emphasis" w:semiHidden="0" w:uiPriority="19" w:unhideWhenUsed="0" w:qFormat="1"/>
+    <w:lsdException w:name="Intense Emphasis" w:semiHidden="0" w:uiPriority="21" w:unhideWhenUsed="0" w:qFormat="1"/>
+    <w:lsdException w:name="Subtle Reference" w:semiHidden="0" w:uiPriority="31" w:unhideWhenUsed="0" w:qFormat="1"/>
+    <w:lsdException w:name="Intense Reference" w:semiHidden="0" w:uiPriority="32" w:unhideWhenUsed="0" w:qFormat="1"/>
+    <w:lsdException w:name="Book Title" w:semiHidden="0" w:uiPriority="33" w:unhideWhenUsed="0" w:qFormat="1"/>
+    <w:lsdException w:name="Bibliography" w:uiPriority="37"/>
+    <w:lsdException w:name="TOC Heading" w:uiPriority="39" w:qFormat="1"/>
+  </w:latentStyles>
+  <w:style w:type="paragraph" w:default="1" w:styleId="Normal">
+    <w:name w:val="Normal"/>
+    <w:qFormat/>
+    <w:rsid w:val="0025130A"/>
+    <w:rPr>
+      <w:rFonts w:asciiTheme="minorHAnsi" w:eastAsiaTheme="minorHAnsi" w:hAnsiTheme="minorHAnsi" w:cstheme="minorBidi"/>
+      <w:lang w:val="zh-CN" w:eastAsia="en-US"/>
+    </w:rPr>
+  </w:style>
+  <w:style w:type="paragraph" w:styleId="Heading1">
+    <w:name w:val="heading 1"/>
+    <w:basedOn w:val="Normal"/>
+    <w:next w:val="Normal"/>
+    <w:uiPriority w:val="9"/>
+    <w:qFormat/>
+    <w:pPr>
+      <w:keepNext/>
+      <w:keepLines/>
+      <w:spacing w:before="480" w:after="120"/>
+      <w:outlineLvl w:val="0"/>
+    </w:pPr>
+    <w:rPr>
+      <w:b/>
+      <w:sz w:val="48"/>
+      <w:szCs w:val="48"/>
+    </w:rPr>
+  </w:style>
+  <w:style w:type="paragraph" w:styleId="Heading2">
+    <w:name w:val="heading 2"/>
+    <w:basedOn w:val="Normal"/>
+    <w:next w:val="Normal"/>
+    <w:uiPriority w:val="9"/>
+    <w:semiHidden/>
+    <w:unhideWhenUsed/>
+    <w:qFormat/>
+    <w:pPr>
+      <w:ind w:left="3877" w:right="3935"/>
+      <w:jc w:val="center"/>
+      <w:outlineLvl w:val="1"/>
+    </w:pPr>
+    <w:rPr>
+      <w:rFonts w:ascii="Arial MT" w:eastAsia="Arial MT" w:hAnsi="Arial MT" w:cs="Arial MT"/>
+      <w:lang w:val="id"/>
+    </w:rPr>
+  </w:style>
+  <w:style w:type="paragraph" w:styleId="Heading3">
+    <w:name w:val="heading 3"/>
+    <w:basedOn w:val="Normal"/>
+    <w:next w:val="Normal"/>
+    <w:uiPriority w:val="9"/>
+    <w:semiHidden/>
+    <w:unhideWhenUsed/>
+    <w:qFormat/>
+    <w:pPr>
+      <w:keepNext/>
+      <w:keepLines/>
+      <w:spacing w:before="280" w:after="80"/>
+      <w:outlineLvl w:val="2"/>
+    </w:pPr>
+    <w:rPr>
+      <w:b/>
+      <w:sz w:val="28"/>
+      <w:szCs w:val="28"/>
+    </w:rPr>
+  </w:style>
+  <w:style w:type="paragraph" w:styleId="Heading4">
+    <w:name w:val="heading 4"/>
+    <w:basedOn w:val="Normal"/>
+    <w:next w:val="Normal"/>
+    <w:uiPriority w:val="9"/>
+    <w:semiHidden/>
+    <w:unhideWhenUsed/>
+    <w:qFormat/>
+    <w:pPr>
+      <w:keepNext/>
+      <w:keepLines/>
+      <w:spacing w:before="240" w:after="40"/>
+      <w:outlineLvl w:val="3"/>
+    </w:pPr>
+    <w:rPr>
+      <w:b/>
+      <w:sz w:val="24"/>
+      <w:szCs w:val="24"/>
+    </w:rPr>
+  </w:style>
+  <w:style w:type="paragraph" w:styleId="Heading5">
+    <w:name w:val="heading 5"/>
+    <w:basedOn w:val="Normal"/>
+    <w:next w:val="Normal"/>
+    <w:uiPriority w:val="9"/>
+    <w:semiHidden/>
+    <w:unhideWhenUsed/>
+    <w:qFormat/>
+    <w:pPr>
+      <w:keepNext/>
+      <w:keepLines/>
+      <w:spacing w:before="220" w:after="40"/>
+      <w:outlineLvl w:val="4"/>
+    </w:pPr>
+    <w:rPr>
+      <w:b/>
+    </w:rPr>
+  </w:style>
+  <w:style w:type="paragraph" w:styleId="Heading6">
+    <w:name w:val="heading 6"/>
+    <w:basedOn w:val="Normal"/>
+    <w:next w:val="Normal"/>
+    <w:uiPriority w:val="9"/>
+    <w:semiHidden/>
+    <w:unhideWhenUsed/>
+    <w:qFormat/>
+    <w:pPr>
+      <w:keepNext/>
+      <w:keepLines/>
+      <w:spacing w:before="200" w:after="40"/>
+      <w:outlineLvl w:val="5"/>
+    </w:pPr>
+    <w:rPr>
+      <w:b/>
+      <w:sz w:val="20"/>
+      <w:szCs w:val="20"/>
+    </w:rPr>
+  </w:style>
+  <w:style w:type="character" w:default="1" w:styleId="DefaultParagraphFont">
+    <w:name w:val="Default Paragraph Font"/>
+    <w:uiPriority w:val="1"/>
+    <w:semiHidden/>
+    <w:unhideWhenUsed/>
+  </w:style>
+  <w:style w:type="table" w:default="1" w:styleId="TableNormal">
+    <w:name w:val="Normal Table"/>
+    <w:uiPriority w:val="99"/>
+    <w:semiHidden/>
+    <w:unhideWhenUsed/>
+    <w:tblPr>
+      <w:tblInd w:w="0" w:type="dxa"/>
+      <w:tblCellMar>
+        <w:top w:w="0" w:type="dxa"/>
+        <w:left w:w="108" w:type="dxa"/>
+        <w:bottom w:w="0" w:type="dxa"/>
+        <w:right w:w="108" w:type="dxa"/>
+      </w:tblCellMar>
+    </w:tblPr>
+  </w:style>
+  <w:style w:type="numbering" w:default="1" w:styleId="NoList">
+    <w:name w:val="No List"/>
+    <w:uiPriority w:val="99"/>
+    <w:semiHidden/>
+    <w:unhideWhenUsed/>
+  </w:style>
+  <w:style w:type="paragraph" w:styleId="Title">
+    <w:name w:val="Title"/>
+    <w:basedOn w:val="Normal"/>
+    <w:next w:val="Normal"/>
+    <w:uiPriority w:val="10"/>
+    <w:qFormat/>
+    <w:pPr>
+      <w:keepNext/>
+      <w:keepLines/>
+      <w:spacing w:before="480" w:after="120"/>
+    </w:pPr>
+    <w:rPr>
+      <w:b/>
+      <w:sz w:val="72"/>
+      <w:szCs w:val="72"/>
+    </w:rPr>
+  </w:style>
+  <w:style w:type="paragraph" w:styleId="BodyTextIndent">
+    <w:name w:val="Body Text Indent"/>
+    <w:basedOn w:val="Normal"/>
+    <w:qFormat/>
+    <w:pPr>
+      <w:spacing w:after="120"/>
+      <w:ind w:left="283"/>
+    </w:pPr>
+  </w:style>
+  <w:style w:type="character" w:styleId="Hyperlink">
+    <w:name w:val="Hyperlink"/>
+    <w:basedOn w:val="DefaultParagraphFont"/>
+    <w:uiPriority w:val="99"/>
+    <w:semiHidden/>
+    <w:unhideWhenUsed/>
+    <w:qFormat/>
+    <w:rPr>
+      <w:color w:val="0000FF"/>
+      <w:u w:val="single"/>
+    </w:rPr>
+  </w:style>
+  <w:style w:type="table" w:styleId="TableGrid">
+    <w:name w:val="Table Grid"/>
+    <w:basedOn w:val="TableNormal"/>
+    <w:uiPriority w:val="39"/>
+    <w:qFormat/>
+    <w:tblPr>
+      <w:tblBorders>
+        <w:top w:val="single" w:sz="4" w:space="0" w:color="auto"/>
+        <w:left w:val="single" w:sz="4" w:space="0" w:color="auto"/>
+        <w:bottom w:val="single" w:sz="4" w:space="0" w:color="auto"/>
+        <w:right w:val="single" w:sz="4" w:space="0" w:color="auto"/>
+        <w:insideH w:val="single" w:sz="4" w:space="0" w:color="auto"/>
+        <w:insideV w:val="single" w:sz="4" w:space="0" w:color="auto"/>
+      </w:tblBorders>
+    </w:tblPr>
+  </w:style>
+  <w:style w:type="paragraph" w:styleId="ListParagraph">
+    <w:name w:val="List Paragraph"/>
+    <w:basedOn w:val="Normal"/>
+    <w:uiPriority w:val="34"/>
+    <w:qFormat/>
+    <w:pPr>
+      <w:ind w:left="720"/>
+      <w:contextualSpacing/>
+    </w:pPr>
+  </w:style>
+  <w:style w:type="paragraph" w:customStyle="1" w:styleId="Default">
+    <w:name w:val="Default"/>
+    <w:qFormat/>
+    <w:pPr>
+      <w:autoSpaceDE w:val="0"/>
+      <w:autoSpaceDN w:val="0"/>
+      <w:adjustRightInd w:val="0"/>
+    </w:pPr>
+    <w:rPr>
+      <w:rFonts w:eastAsiaTheme="minorHAnsi"/>
+      <w:color w:val="000000"/>
+      <w:sz w:val="24"/>
+      <w:szCs w:val="24"/>
+      <w:lang w:val="id-ID" w:eastAsia="en-US"/>
+    </w:rPr>
+  </w:style>
+  <w:style w:type="paragraph" w:styleId="Subtitle">
+    <w:name w:val="Subtitle"/>
+    <w:basedOn w:val="Normal"/>
+    <w:next w:val="Normal"/>
+    <w:uiPriority w:val="11"/>
+    <w:qFormat/>
+    <w:pPr>
+      <w:keepNext/>
+      <w:keepLines/>
+      <w:spacing w:before="360" w:after="80"/>
+    </w:pPr>
+    <w:rPr>
+      <w:rFonts w:ascii="Georgia" w:eastAsia="Georgia" w:hAnsi="Georgia" w:cs="Georgia"/>
+      <w:i/>
+      <w:color w:val="666666"/>
+      <w:sz w:val="48"/>
+      <w:szCs w:val="48"/>
+    </w:rPr>
+  </w:style>
+  <w:style w:type="paragraph" w:styleId="HTMLPreformatted">
+    <w:name w:val="HTML Preformatted"/>
+    <w:basedOn w:val="Normal"/>
+    <w:link w:val="HTMLPreformattedChar"/>
+    <w:uiPriority w:val="99"/>
+    <w:semiHidden/>
+    <w:unhideWhenUsed/>
+    <w:rsid w:val="004062BE"/>
+    <w:pPr>
+      <w:tabs>
+        <w:tab w:val="left" w:pos="916"/>
+        <w:tab w:val="left" w:pos="1832"/>
+        <w:tab w:val="left" w:pos="2748"/>
+        <w:tab w:val="left" w:pos="3664"/>
+        <w:tab w:val="left" w:pos="4580"/>
+        <w:tab w:val="left" w:pos="5496"/>
+        <w:tab w:val="left" w:pos="6412"/>
+        <w:tab w:val="left" w:pos="7328"/>
+        <w:tab w:val="left" w:pos="8244"/>
+        <w:tab w:val="left" w:pos="9160"/>
+        <w:tab w:val="left" w:pos="10076"/>
+        <w:tab w:val="left" w:pos="10992"/>
+        <w:tab w:val="left" w:pos="11908"/>
+        <w:tab w:val="left" w:pos="12824"/>
+        <w:tab w:val="left" w:pos="13740"/>
+        <w:tab w:val="left" w:pos="14656"/>
+      </w:tabs>
+      <w:spacing w:after="0" w:line="240" w:lineRule="auto"/>
+    </w:pPr>
+    <w:rPr>
+      <w:rFonts w:ascii="Courier New" w:eastAsia="Times New Roman" w:hAnsi="Courier New" w:cs="Courier New"/>
+      <w:sz w:val="20"/>
+      <w:szCs w:val="20"/>
+      <w:lang w:val="en-ID" w:eastAsia="en-ID"/>
+    </w:rPr>
+  </w:style>
+  <w:style w:type="character" w:customStyle="1" w:styleId="HTMLPreformattedChar">
+    <w:name w:val="HTML Preformatted Char"/>
+    <w:basedOn w:val="DefaultParagraphFont"/>
+    <w:link w:val="HTMLPreformatted"/>
+    <w:uiPriority w:val="99"/>
+    <w:semiHidden/>
+    <w:rsid w:val="004062BE"/>
+    <w:rPr>
+      <w:rFonts w:ascii="Courier New" w:eastAsia="Times New Roman" w:hAnsi="Courier New" w:cs="Courier New"/>
+      <w:sz w:val="20"/>
+      <w:szCs w:val="20"/>
+      <w:lang w:val="en-ID"/>
+    </w:rPr>
+  </w:style>
+  <w:style w:type="paragraph" w:customStyle="1" w:styleId="notablock">
+    <w:name w:val="nota_block"/>
+    <w:basedOn w:val="Normal"/>
+    <w:qFormat/>
+    <w:rsid w:val="00A41C4C"/>
+    <w:pPr>
+      <w:spacing w:after="0" w:line="260" w:lineRule="auto"/>
+    </w:pPr>
+    <w:rPr>
+      <w:rFonts w:ascii="Arial" w:eastAsia="Arial" w:hAnsi="Arial" w:cs="Arial"/>
+      <w:bCs/>
+      <w:lang w:val="en-US"/>
+    </w:rPr>
+  </w:style>
 </w:styles>
 </file>
 

</xml_diff>